<commit_message>
Work up to Ch 16.1.5 in LSR
</commit_message>
<xml_diff>
--- a/Stats/LSR/LSR_Chapter15_LinearRegression.docx
+++ b/Stats/LSR/LSR_Chapter15_LinearRegression.docx
@@ -1,6 +1,6 @@
 
 <file path=word/document.xml><?xml version="1.0" encoding="utf-8"?>
-<w:document xmlns:wpc="http://schemas.microsoft.com/office/word/2010/wordprocessingCanvas" xmlns:cx="http://schemas.microsoft.com/office/drawing/2014/chartex" xmlns:cx1="http://schemas.microsoft.com/office/drawing/2015/9/8/chartex" xmlns:cx2="http://schemas.microsoft.com/office/drawing/2015/10/21/chartex" xmlns:cx3="http://schemas.microsoft.com/office/drawing/2016/5/9/chartex" xmlns:cx4="http://schemas.microsoft.com/office/drawing/2016/5/10/chartex" xmlns:cx5="http://schemas.microsoft.com/office/drawing/2016/5/11/chartex" xmlns:cx6="http://schemas.microsoft.com/office/drawing/2016/5/12/chartex" xmlns:cx7="http://schemas.microsoft.com/office/drawing/2016/5/13/chartex" xmlns:cx8="http://schemas.microsoft.com/office/drawing/2016/5/14/chartex" xmlns:mc="http://schemas.openxmlformats.org/markup-compatibility/2006" xmlns:aink="http://schemas.microsoft.com/office/drawing/2016/ink" xmlns:am3d="http://schemas.microsoft.com/office/drawing/2017/model3d" xmlns:o="urn:schemas-microsoft-com:office:office" xmlns:r="http://schemas.openxmlformats.org/officeDocument/2006/relationships" xmlns:m="http://schemas.openxmlformats.org/officeDocument/2006/math" xmlns:v="urn:schemas-microsoft-com:vml" xmlns:wp14="http://schemas.microsoft.com/office/word/2010/wordprocessingDrawing" xmlns:wp="http://schemas.openxmlformats.org/drawingml/2006/wordprocessingDrawing" xmlns:w10="urn:schemas-microsoft-com:office:word" xmlns:w="http://schemas.openxmlformats.org/wordprocessingml/2006/main" xmlns:w14="http://schemas.microsoft.com/office/word/2010/wordml" xmlns:w15="http://schemas.microsoft.com/office/word/2012/wordml" xmlns:w16cid="http://schemas.microsoft.com/office/word/2016/wordml/cid" xmlns:w16se="http://schemas.microsoft.com/office/word/2015/wordml/symex" xmlns:wpg="http://schemas.microsoft.com/office/word/2010/wordprocessingGroup" xmlns:wpi="http://schemas.microsoft.com/office/word/2010/wordprocessingInk" xmlns:wne="http://schemas.microsoft.com/office/word/2006/wordml" xmlns:wps="http://schemas.microsoft.com/office/word/2010/wordprocessingShape" mc:Ignorable="w14 w15 w16se w16cid wp14">
+<w:document xmlns:wpc="http://schemas.microsoft.com/office/word/2010/wordprocessingCanvas" xmlns:mc="http://schemas.openxmlformats.org/markup-compatibility/2006" xmlns:o="urn:schemas-microsoft-com:office:office" xmlns:r="http://schemas.openxmlformats.org/officeDocument/2006/relationships" xmlns:m="http://schemas.openxmlformats.org/officeDocument/2006/math" xmlns:v="urn:schemas-microsoft-com:vml" xmlns:wp14="http://schemas.microsoft.com/office/word/2010/wordprocessingDrawing" xmlns:wp="http://schemas.openxmlformats.org/drawingml/2006/wordprocessingDrawing" xmlns:w10="urn:schemas-microsoft-com:office:word" xmlns:w="http://schemas.openxmlformats.org/wordprocessingml/2006/main" xmlns:w14="http://schemas.microsoft.com/office/word/2010/wordml" xmlns:w15="http://schemas.microsoft.com/office/word/2012/wordml" xmlns:wpg="http://schemas.microsoft.com/office/word/2010/wordprocessingGroup" xmlns:wpi="http://schemas.microsoft.com/office/word/2010/wordprocessingInk" xmlns:wne="http://schemas.microsoft.com/office/word/2006/wordml" xmlns:wps="http://schemas.microsoft.com/office/word/2010/wordprocessingShape" mc:Ignorable="w14 w15 wp14">
   <w:body>
     <w:p>
       <w:pPr>
@@ -194,15 +194,7 @@
         <w:pStyle w:val="ListBullet"/>
       </w:pPr>
       <w:r>
-        <w:t xml:space="preserve">Stripped to </w:t>
-      </w:r>
-      <w:proofErr w:type="gramStart"/>
-      <w:r>
-        <w:t>bare essentials</w:t>
-      </w:r>
-      <w:proofErr w:type="gramEnd"/>
-      <w:r>
-        <w:t xml:space="preserve">, linear regression models = basically a slightly fancier version of the </w:t>
+        <w:t xml:space="preserve">Stripped to bare essentials, linear regression models = basically a slightly fancier version of the </w:t>
       </w:r>
       <w:r>
         <w:rPr>
@@ -219,15 +211,7 @@
         <w:pStyle w:val="ListBullet"/>
       </w:pPr>
       <w:r>
-        <w:t xml:space="preserve">Recall w/ out parenthood data set, </w:t>
-      </w:r>
-      <w:proofErr w:type="gramStart"/>
-      <w:r>
-        <w:t>we‘</w:t>
-      </w:r>
-      <w:proofErr w:type="gramEnd"/>
-      <w:r>
-        <w:t xml:space="preserve">re trying to find out why Dan is so very grumpy all the time, + our working hypothesis = not getting enough sleep. </w:t>
+        <w:t xml:space="preserve">Recall w/ out parenthood data set, we‘re trying to find out why Dan is so very grumpy all the time, + our working hypothesis = not getting enough sleep. </w:t>
       </w:r>
     </w:p>
     <w:p>
@@ -1432,24 +1416,13 @@
         <w:t xml:space="preserve">Since </w:t>
       </w:r>
       <w:r>
-        <w:t xml:space="preserve">there’s </w:t>
-      </w:r>
-      <w:proofErr w:type="gramStart"/>
-      <w:r>
-        <w:t xml:space="preserve">actually </w:t>
+        <w:t xml:space="preserve">there’s actually </w:t>
       </w:r>
       <w:r>
         <w:rPr>
           <w:u w:val="single"/>
         </w:rPr>
-        <w:t>more</w:t>
-      </w:r>
-      <w:proofErr w:type="gramEnd"/>
-      <w:r>
-        <w:rPr>
-          <w:u w:val="single"/>
-        </w:rPr>
-        <w:t xml:space="preserve"> than </w:t>
+        <w:t xml:space="preserve">more than </w:t>
       </w:r>
       <w:r>
         <w:rPr>
@@ -1668,140 +1641,119 @@
       <w:pPr>
         <w:pStyle w:val="ListBullet"/>
       </w:pPr>
+      <w:proofErr w:type="gramStart"/>
+      <w:r>
+        <w:rPr>
+          <w:b/>
+        </w:rPr>
+        <w:t>lm(</w:t>
+      </w:r>
+      <w:proofErr w:type="gramEnd"/>
+      <w:r>
+        <w:rPr>
+          <w:b/>
+        </w:rPr>
+        <w:t>)</w:t>
+      </w:r>
+      <w:r>
+        <w:rPr>
+          <w:b/>
+        </w:rPr>
+        <w:t xml:space="preserve"> </w:t>
+      </w:r>
+      <w:r>
+        <w:t>=</w:t>
+      </w:r>
+      <w:r>
+        <w:rPr>
+          <w:b/>
+        </w:rPr>
+        <w:t xml:space="preserve"> </w:t>
+      </w:r>
+      <w:r>
+        <w:t>1</w:t>
+      </w:r>
+      <w:r>
+        <w:rPr>
+          <w:vertAlign w:val="superscript"/>
+        </w:rPr>
+        <w:t>st</w:t>
+      </w:r>
+      <w:r>
+        <w:t xml:space="preserve"> </w:t>
+      </w:r>
       <w:proofErr w:type="spellStart"/>
+      <w:r>
+        <w:t>agr</w:t>
+      </w:r>
+      <w:proofErr w:type="spellEnd"/>
+      <w:r>
+        <w:t xml:space="preserve"> = a </w:t>
+      </w:r>
+      <w:r>
+        <w:t xml:space="preserve">formula that specifies the regression model. </w:t>
+      </w:r>
+    </w:p>
+    <w:p>
+      <w:pPr>
+        <w:pStyle w:val="ListBullet"/>
+        <w:tabs>
+          <w:tab w:val="clear" w:pos="360"/>
+          <w:tab w:val="num" w:pos="720"/>
+        </w:tabs>
+        <w:ind w:left="720"/>
+      </w:pPr>
+      <w:r>
+        <w:t xml:space="preserve">For simple linear regression models </w:t>
+      </w:r>
+      <w:r>
+        <w:t xml:space="preserve">w/ a </w:t>
+      </w:r>
+      <w:r>
+        <w:t xml:space="preserve">single predictor variable </w:t>
+      </w:r>
+      <w:r>
+        <w:t xml:space="preserve">+ </w:t>
+      </w:r>
+      <w:r>
+        <w:t xml:space="preserve">an intercept term, this is of the form </w:t>
+      </w:r>
+      <w:r>
+        <w:rPr>
+          <w:b/>
+        </w:rPr>
+        <w:t>outcome ~ predictor</w:t>
+      </w:r>
+      <w:r>
+        <w:t xml:space="preserve">. </w:t>
+      </w:r>
+    </w:p>
+    <w:p>
+      <w:pPr>
+        <w:pStyle w:val="ListBullet"/>
+        <w:tabs>
+          <w:tab w:val="clear" w:pos="360"/>
+          <w:tab w:val="num" w:pos="720"/>
+        </w:tabs>
+        <w:ind w:left="720"/>
+      </w:pPr>
+      <w:r>
+        <w:t>However, more complicated formulas are allowed</w:t>
+      </w:r>
+    </w:p>
+    <w:p>
+      <w:pPr>
+        <w:pStyle w:val="ListBullet"/>
+      </w:pPr>
+      <w:r>
+        <w:t xml:space="preserve">Output </w:t>
+      </w:r>
+      <w:r>
+        <w:t xml:space="preserve">of </w:t>
+      </w:r>
       <w:proofErr w:type="gramStart"/>
       <w:r>
-        <w:rPr>
-          <w:b/>
-        </w:rPr>
-        <w:t>lm</w:t>
-      </w:r>
-      <w:proofErr w:type="spellEnd"/>
-      <w:r>
-        <w:rPr>
-          <w:b/>
-        </w:rPr>
-        <w:t>(</w:t>
-      </w:r>
-      <w:proofErr w:type="gramEnd"/>
-      <w:r>
-        <w:rPr>
-          <w:b/>
-        </w:rPr>
-        <w:t>)</w:t>
-      </w:r>
-      <w:r>
-        <w:rPr>
-          <w:b/>
-        </w:rPr>
-        <w:t xml:space="preserve"> </w:t>
-      </w:r>
-      <w:r>
-        <w:t>=</w:t>
-      </w:r>
-      <w:r>
-        <w:rPr>
-          <w:b/>
-        </w:rPr>
-        <w:t xml:space="preserve"> </w:t>
-      </w:r>
-      <w:r>
-        <w:t>1</w:t>
-      </w:r>
-      <w:r>
-        <w:rPr>
-          <w:vertAlign w:val="superscript"/>
-        </w:rPr>
-        <w:t>st</w:t>
-      </w:r>
-      <w:r>
-        <w:t xml:space="preserve"> </w:t>
-      </w:r>
-      <w:proofErr w:type="spellStart"/>
-      <w:r>
-        <w:t>agr</w:t>
-      </w:r>
-      <w:proofErr w:type="spellEnd"/>
-      <w:r>
-        <w:t xml:space="preserve"> = a </w:t>
-      </w:r>
-      <w:r>
-        <w:t xml:space="preserve">formula that specifies the regression model. </w:t>
-      </w:r>
-    </w:p>
-    <w:p>
-      <w:pPr>
-        <w:pStyle w:val="ListBullet"/>
-        <w:tabs>
-          <w:tab w:val="clear" w:pos="360"/>
-          <w:tab w:val="num" w:pos="720"/>
-        </w:tabs>
-        <w:ind w:left="720"/>
-      </w:pPr>
-      <w:r>
-        <w:t xml:space="preserve">For simple linear regression </w:t>
-      </w:r>
-      <w:proofErr w:type="gramStart"/>
-      <w:r>
-        <w:t>models</w:t>
-      </w:r>
-      <w:proofErr w:type="gramEnd"/>
-      <w:r>
-        <w:t xml:space="preserve"> </w:t>
-      </w:r>
-      <w:r>
-        <w:t xml:space="preserve">w/ a </w:t>
-      </w:r>
-      <w:r>
-        <w:t xml:space="preserve">single predictor variable </w:t>
-      </w:r>
-      <w:r>
-        <w:t xml:space="preserve">+ </w:t>
-      </w:r>
-      <w:r>
-        <w:t xml:space="preserve">an intercept term, this is of the form </w:t>
-      </w:r>
-      <w:r>
-        <w:rPr>
-          <w:b/>
-        </w:rPr>
-        <w:t>outcome ~ predictor</w:t>
-      </w:r>
-      <w:r>
-        <w:t xml:space="preserve">. </w:t>
-      </w:r>
-    </w:p>
-    <w:p>
-      <w:pPr>
-        <w:pStyle w:val="ListBullet"/>
-        <w:tabs>
-          <w:tab w:val="clear" w:pos="360"/>
-          <w:tab w:val="num" w:pos="720"/>
-        </w:tabs>
-        <w:ind w:left="720"/>
-      </w:pPr>
-      <w:r>
-        <w:t>However, more complicated formulas are allowed</w:t>
-      </w:r>
-    </w:p>
-    <w:p>
-      <w:pPr>
-        <w:pStyle w:val="ListBullet"/>
-      </w:pPr>
-      <w:r>
-        <w:t xml:space="preserve">Output </w:t>
-      </w:r>
-      <w:r>
-        <w:t xml:space="preserve">of </w:t>
-      </w:r>
-      <w:proofErr w:type="spellStart"/>
-      <w:proofErr w:type="gramStart"/>
-      <w:r>
-        <w:t>lm</w:t>
-      </w:r>
-      <w:proofErr w:type="spellEnd"/>
-      <w:r>
-        <w:t>(</w:t>
+        <w:t>lm(</w:t>
       </w:r>
       <w:proofErr w:type="gramEnd"/>
       <w:r>
@@ -2247,15 +2199,7 @@
         <w:pStyle w:val="ListBullet"/>
       </w:pPr>
       <w:r>
-        <w:t xml:space="preserve">However, in many (perhaps most) research projects you </w:t>
-      </w:r>
-      <w:proofErr w:type="gramStart"/>
-      <w:r>
-        <w:t>actually have</w:t>
-      </w:r>
-      <w:proofErr w:type="gramEnd"/>
-      <w:r>
-        <w:t xml:space="preserve"> multiple predictors you want to examine. </w:t>
+        <w:t xml:space="preserve">However, in many (perhaps most) research projects you actually have multiple predictors you want to examine. </w:t>
       </w:r>
     </w:p>
     <w:p>
@@ -2578,12 +2522,10 @@
         <w:t xml:space="preserve">for </w:t>
       </w:r>
       <w:proofErr w:type="spellStart"/>
-      <w:proofErr w:type="gramStart"/>
       <w:r>
         <w:t>dan.sleep</w:t>
       </w:r>
       <w:proofErr w:type="spellEnd"/>
-      <w:proofErr w:type="gramEnd"/>
       <w:r>
         <w:t xml:space="preserve"> </w:t>
       </w:r>
@@ -2608,12 +2550,10 @@
         <w:t xml:space="preserve">However, coefficient for </w:t>
       </w:r>
       <w:proofErr w:type="spellStart"/>
-      <w:proofErr w:type="gramStart"/>
       <w:r>
         <w:t>baby.sleep</w:t>
       </w:r>
       <w:proofErr w:type="spellEnd"/>
-      <w:proofErr w:type="gramEnd"/>
       <w:r>
         <w:t xml:space="preserve"> </w:t>
       </w:r>
@@ -2724,12 +2664,10 @@
         <w:t xml:space="preserve">predictors, </w:t>
       </w:r>
       <w:proofErr w:type="spellStart"/>
-      <w:proofErr w:type="gramStart"/>
       <w:r>
         <w:t>dan.sleep</w:t>
       </w:r>
       <w:proofErr w:type="spellEnd"/>
-      <w:proofErr w:type="gramEnd"/>
       <w:r>
         <w:t xml:space="preserve"> + </w:t>
       </w:r>
@@ -2834,21 +2772,7 @@
         <w:rPr>
           <w:b/>
         </w:rPr>
-        <w:t>scatter3</w:t>
-      </w:r>
-      <w:proofErr w:type="gramStart"/>
-      <w:r>
-        <w:rPr>
-          <w:b/>
-        </w:rPr>
-        <w:t>d(</w:t>
-      </w:r>
-      <w:proofErr w:type="gramEnd"/>
-      <w:r>
-        <w:rPr>
-          <w:b/>
-        </w:rPr>
-        <w:t>)</w:t>
+        <w:t>scatter3d()</w:t>
       </w:r>
       <w:r>
         <w:rPr>
@@ -3060,13 +2984,8 @@
       <w:r>
         <w:t xml:space="preserve"> about what my mood is </w:t>
       </w:r>
-      <w:proofErr w:type="gramStart"/>
-      <w:r>
-        <w:t>actually like</w:t>
-      </w:r>
-      <w:proofErr w:type="gramEnd"/>
-      <w:r>
-        <w:t xml:space="preserve"> =</w:t>
+      <w:r>
+        <w:t>actually like =</w:t>
       </w:r>
       <w:r>
         <w:t xml:space="preserve"> </w:t>
@@ -3122,15 +3041,7 @@
         <w:t xml:space="preserve">, </w:t>
       </w:r>
       <w:r>
-        <w:t xml:space="preserve">which we would hope to be </w:t>
-      </w:r>
-      <w:proofErr w:type="gramStart"/>
-      <w:r>
-        <w:t>pretty small</w:t>
-      </w:r>
-      <w:proofErr w:type="gramEnd"/>
-      <w:r>
-        <w:t>.</w:t>
+        <w:t>which we would hope to be pretty small.</w:t>
       </w:r>
     </w:p>
     <w:p>
@@ -3386,13 +3297,16 @@
         <w:pStyle w:val="ListBullet"/>
       </w:pPr>
       <w:r>
-        <w:t xml:space="preserve">Then calculate SSres and </w:t>
+        <w:t xml:space="preserve">Then calculate </w:t>
       </w:r>
       <w:proofErr w:type="spellStart"/>
       <w:r>
-        <w:t>SStot</w:t>
+        <w:t>SSres</w:t>
       </w:r>
       <w:proofErr w:type="spellEnd"/>
+      <w:r>
+        <w:t xml:space="preserve"> and SStot</w:t>
+      </w:r>
     </w:p>
     <w:p>
       <w:pPr>
@@ -3504,212 +3418,204 @@
         <w:t>doesn’t mean very much</w:t>
       </w:r>
       <w:r>
-        <w:t xml:space="preserve">, but </w:t>
+        <w:t xml:space="preserve">, but SStot is </w:t>
+      </w:r>
+      <w:r>
+        <w:t xml:space="preserve">a much bigger number, </w:t>
+      </w:r>
+      <w:r>
+        <w:rPr>
+          <w:highlight w:val="red"/>
+        </w:rPr>
+        <w:t xml:space="preserve">so this </w:t>
+      </w:r>
+      <w:r>
+        <w:rPr>
+          <w:highlight w:val="red"/>
+        </w:rPr>
+        <w:t xml:space="preserve">suggests </w:t>
+      </w:r>
+      <w:r>
+        <w:rPr>
+          <w:highlight w:val="red"/>
+        </w:rPr>
+        <w:t xml:space="preserve">our regression model was making good predictions. </w:t>
+      </w:r>
+    </w:p>
+    <w:p>
+      <w:pPr>
+        <w:pStyle w:val="ListBullet"/>
+      </w:pPr>
+      <w:r>
+        <w:t xml:space="preserve">But </w:t>
+      </w:r>
+      <w:r>
+        <w:rPr>
+          <w:i/>
+        </w:rPr>
+        <w:t>it’s not very interpretable</w:t>
+      </w:r>
+      <w:r>
+        <w:t xml:space="preserve">. </w:t>
+      </w:r>
+    </w:p>
+    <w:p>
+      <w:pPr>
+        <w:pStyle w:val="ListBullet"/>
+      </w:pPr>
+      <w:r>
+        <w:t xml:space="preserve">To </w:t>
+      </w:r>
+      <w:r>
+        <w:t>can fix this</w:t>
+      </w:r>
+      <w:r>
+        <w:t xml:space="preserve">, </w:t>
+      </w:r>
+      <w:r>
+        <w:t xml:space="preserve">convert these </w:t>
+      </w:r>
+      <w:r>
+        <w:t>2 fairly-</w:t>
+      </w:r>
+      <w:r>
+        <w:t xml:space="preserve">meaningless </w:t>
+      </w:r>
+      <w:r>
+        <w:t xml:space="preserve">#’s </w:t>
+      </w:r>
+      <w:r>
+        <w:t xml:space="preserve">into </w:t>
+      </w:r>
+      <w:r>
+        <w:t xml:space="preserve">a </w:t>
+      </w:r>
+      <w:r>
+        <w:t xml:space="preserve">nice, interpretable number, </w:t>
+      </w:r>
+      <w:r>
+        <w:rPr>
+          <w:b/>
+        </w:rPr>
+        <w:t>R2</w:t>
+      </w:r>
+      <w:r>
+        <w:t xml:space="preserve"> </w:t>
+      </w:r>
+    </w:p>
+    <w:p>
+      <w:pPr>
+        <w:pStyle w:val="ListBullet"/>
+      </w:pPr>
+      <w:r>
+        <w:t xml:space="preserve">Want </w:t>
+      </w:r>
+      <w:r>
+        <w:t xml:space="preserve">R2 to be </w:t>
+      </w:r>
+      <w:r>
+        <w:t xml:space="preserve">= </w:t>
+      </w:r>
+      <w:r>
+        <w:t xml:space="preserve">1 if the regression model makes </w:t>
+      </w:r>
+      <w:r>
+        <w:rPr>
+          <w:i/>
+        </w:rPr>
+        <w:t>no errors</w:t>
+      </w:r>
+      <w:r>
+        <w:t xml:space="preserve"> in predicting the data. </w:t>
+      </w:r>
+    </w:p>
+    <w:p>
+      <w:pPr>
+        <w:pStyle w:val="ListBullet"/>
+      </w:pPr>
+      <w:r>
+        <w:t>I</w:t>
+      </w:r>
+      <w:r>
+        <w:t xml:space="preserve">f it turns out the residual errors </w:t>
+      </w:r>
+      <w:r>
+        <w:t xml:space="preserve">(SSres) = 0, then </w:t>
+      </w:r>
+      <w:r>
+        <w:t xml:space="preserve">we expect R2 </w:t>
+      </w:r>
+      <w:r>
+        <w:t>=</w:t>
+      </w:r>
+      <w:r>
+        <w:t xml:space="preserve"> 1. </w:t>
+      </w:r>
+    </w:p>
+    <w:p>
+      <w:pPr>
+        <w:pStyle w:val="ListBullet"/>
+      </w:pPr>
+      <w:r>
+        <w:t xml:space="preserve">Similarly, if the </w:t>
+      </w:r>
+      <w:r>
+        <w:t xml:space="preserve">model is completely useless, we’d </w:t>
+      </w:r>
+      <w:r>
+        <w:t xml:space="preserve">like R2 to </w:t>
+      </w:r>
+      <w:r>
+        <w:t xml:space="preserve">be = </w:t>
+      </w:r>
+      <w:r>
+        <w:t xml:space="preserve">0. </w:t>
+      </w:r>
+    </w:p>
+    <w:p>
+      <w:pPr>
+        <w:pStyle w:val="ListBullet"/>
+      </w:pPr>
+      <w:r>
+        <w:t xml:space="preserve">Useless model </w:t>
+      </w:r>
+      <w:r>
+        <w:sym w:font="Wingdings" w:char="F0E8"/>
+      </w:r>
+      <w:r>
+        <w:t xml:space="preserve">residual sum of squares is no smaller than the total sum of squares, </w:t>
       </w:r>
       <w:proofErr w:type="spellStart"/>
       <w:r>
-        <w:t>SStot</w:t>
+        <w:rPr>
+          <w:b/>
+        </w:rPr>
+        <w:t>SSres</w:t>
       </w:r>
       <w:proofErr w:type="spellEnd"/>
       <w:r>
-        <w:t xml:space="preserve"> is </w:t>
-      </w:r>
-      <w:r>
-        <w:t xml:space="preserve">a much bigger number, </w:t>
-      </w:r>
-      <w:r>
-        <w:rPr>
-          <w:highlight w:val="red"/>
-        </w:rPr>
-        <w:t xml:space="preserve">so this </w:t>
-      </w:r>
-      <w:r>
-        <w:rPr>
-          <w:highlight w:val="red"/>
-        </w:rPr>
-        <w:t xml:space="preserve">suggests </w:t>
-      </w:r>
-      <w:r>
-        <w:rPr>
-          <w:highlight w:val="red"/>
-        </w:rPr>
-        <w:t xml:space="preserve">our regression model was making good predictions. </w:t>
-      </w:r>
-    </w:p>
-    <w:p>
-      <w:pPr>
-        <w:pStyle w:val="ListBullet"/>
-      </w:pPr>
-      <w:r>
-        <w:t xml:space="preserve">But </w:t>
-      </w:r>
-      <w:r>
-        <w:rPr>
-          <w:i/>
-        </w:rPr>
-        <w:t>it’s not very interpretable</w:t>
-      </w:r>
-      <w:r>
-        <w:t xml:space="preserve">. </w:t>
-      </w:r>
-    </w:p>
-    <w:p>
-      <w:pPr>
-        <w:pStyle w:val="ListBullet"/>
-      </w:pPr>
-      <w:r>
-        <w:t xml:space="preserve">To </w:t>
-      </w:r>
-      <w:r>
-        <w:t>can fix this</w:t>
-      </w:r>
-      <w:r>
-        <w:t xml:space="preserve">, </w:t>
-      </w:r>
-      <w:r>
-        <w:t xml:space="preserve">convert these </w:t>
-      </w:r>
-      <w:r>
-        <w:t>2 fairly-</w:t>
-      </w:r>
-      <w:r>
-        <w:t xml:space="preserve">meaningless </w:t>
-      </w:r>
-      <w:r>
-        <w:t xml:space="preserve">#’s </w:t>
-      </w:r>
-      <w:r>
-        <w:t xml:space="preserve">into </w:t>
-      </w:r>
-      <w:r>
-        <w:t xml:space="preserve">a </w:t>
-      </w:r>
-      <w:r>
-        <w:t xml:space="preserve">nice, interpretable number, </w:t>
-      </w:r>
-      <w:r>
-        <w:rPr>
-          <w:b/>
-        </w:rPr>
-        <w:t>R2</w:t>
-      </w:r>
-      <w:r>
+        <w:rPr>
+          <w:b/>
+        </w:rPr>
         <w:t xml:space="preserve"> </w:t>
       </w:r>
-    </w:p>
-    <w:p>
-      <w:pPr>
-        <w:pStyle w:val="ListBullet"/>
-      </w:pPr>
-      <w:r>
-        <w:t xml:space="preserve">Want </w:t>
-      </w:r>
-      <w:r>
-        <w:t xml:space="preserve">R2 to be </w:t>
-      </w:r>
-      <w:r>
-        <w:t xml:space="preserve">= </w:t>
-      </w:r>
-      <w:r>
-        <w:t xml:space="preserve">1 if the regression model makes </w:t>
-      </w:r>
-      <w:r>
-        <w:rPr>
-          <w:i/>
-        </w:rPr>
-        <w:t>no errors</w:t>
-      </w:r>
-      <w:r>
-        <w:t xml:space="preserve"> in predicting the data. </w:t>
-      </w:r>
-    </w:p>
-    <w:p>
-      <w:pPr>
-        <w:pStyle w:val="ListBullet"/>
-      </w:pPr>
-      <w:r>
-        <w:t>I</w:t>
-      </w:r>
-      <w:r>
-        <w:t xml:space="preserve">f it turns out the residual errors </w:t>
-      </w:r>
-      <w:r>
-        <w:t xml:space="preserve">(SSres) = 0, then </w:t>
-      </w:r>
-      <w:r>
-        <w:t xml:space="preserve">we expect R2 </w:t>
-      </w:r>
-      <w:r>
+      <w:r>
+        <w:rPr>
+          <w:b/>
+        </w:rPr>
         <w:t>=</w:t>
       </w:r>
       <w:r>
-        <w:t xml:space="preserve"> 1. </w:t>
-      </w:r>
-    </w:p>
-    <w:p>
-      <w:pPr>
-        <w:pStyle w:val="ListBullet"/>
-      </w:pPr>
-      <w:r>
-        <w:t xml:space="preserve">Similarly, if the </w:t>
-      </w:r>
-      <w:r>
-        <w:t xml:space="preserve">model is completely useless, we’d </w:t>
-      </w:r>
-      <w:r>
-        <w:t xml:space="preserve">like R2 to </w:t>
-      </w:r>
-      <w:r>
-        <w:t xml:space="preserve">be = </w:t>
-      </w:r>
-      <w:r>
-        <w:t xml:space="preserve">0. </w:t>
-      </w:r>
-    </w:p>
-    <w:p>
-      <w:pPr>
-        <w:pStyle w:val="ListBullet"/>
-      </w:pPr>
-      <w:r>
-        <w:t xml:space="preserve">Useless model </w:t>
-      </w:r>
-      <w:r>
-        <w:sym w:font="Wingdings" w:char="F0E8"/>
-      </w:r>
-      <w:r>
-        <w:t xml:space="preserve">residual sum of squares is no smaller than the total sum of squares, </w:t>
-      </w:r>
-      <w:r>
-        <w:rPr>
-          <w:b/>
-        </w:rPr>
-        <w:t xml:space="preserve">SSres </w:t>
-      </w:r>
-      <w:r>
-        <w:rPr>
-          <w:b/>
-        </w:rPr>
-        <w:t>=</w:t>
-      </w:r>
-      <w:r>
         <w:rPr>
           <w:b/>
         </w:rPr>
         <w:t xml:space="preserve"> </w:t>
       </w:r>
-      <w:proofErr w:type="spellStart"/>
-      <w:r>
-        <w:rPr>
-          <w:b/>
-        </w:rPr>
-        <w:t>SStot</w:t>
-      </w:r>
-      <w:proofErr w:type="spellEnd"/>
-      <w:r>
-        <w:rPr>
-          <w:b/>
-        </w:rPr>
-        <w:t xml:space="preserve">. </w:t>
+      <w:r>
+        <w:rPr>
+          <w:b/>
+        </w:rPr>
+        <w:t xml:space="preserve">SStot. </w:t>
       </w:r>
     </w:p>
     <w:p>
@@ -3818,12 +3724,10 @@
         <w:t>.816 means the predictor (</w:t>
       </w:r>
       <w:proofErr w:type="spellStart"/>
-      <w:proofErr w:type="gramStart"/>
       <w:r>
         <w:t>my.sleep</w:t>
       </w:r>
       <w:proofErr w:type="spellEnd"/>
-      <w:proofErr w:type="gramEnd"/>
       <w:r>
         <w:t>) explains 81.6% of the vari</w:t>
       </w:r>
@@ -4005,15 +3909,7 @@
         <w:t>In</w:t>
       </w:r>
       <w:r>
-        <w:t xml:space="preserve"> other words, running a Pearson correlation </w:t>
-      </w:r>
-      <w:proofErr w:type="gramStart"/>
-      <w:r>
-        <w:t>is more or less</w:t>
-      </w:r>
-      <w:proofErr w:type="gramEnd"/>
-      <w:r>
-        <w:t xml:space="preserve"> equivalent to running a linear regression model that uses only </w:t>
+        <w:t xml:space="preserve"> other words, running a Pearson correlation is more or less equivalent to running a linear regression model that uses only </w:t>
       </w:r>
       <w:r>
         <w:t>1 predictor variable</w:t>
@@ -4153,15 +4049,7 @@
         <w:ind w:left="720"/>
       </w:pPr>
       <w:r>
-        <w:t xml:space="preserve">For </w:t>
-      </w:r>
-      <w:proofErr w:type="gramStart"/>
-      <w:r>
-        <w:t>a regression model w/ K predictors</w:t>
-      </w:r>
-      <w:proofErr w:type="gramEnd"/>
-      <w:r>
-        <w:t xml:space="preserve">, fit to a data set </w:t>
+        <w:t xml:space="preserve">For a regression model w/ K predictors, fit to a data set </w:t>
       </w:r>
       <w:r>
         <w:t xml:space="preserve">w/ </w:t>
@@ -4239,13 +4127,8 @@
       <w:r>
         <w:t xml:space="preserve">attempt to take </w:t>
       </w:r>
-      <w:proofErr w:type="spellStart"/>
-      <w:r>
-        <w:t>dF</w:t>
-      </w:r>
-      <w:proofErr w:type="spellEnd"/>
-      <w:r>
-        <w:t xml:space="preserve"> </w:t>
+      <w:r>
+        <w:t xml:space="preserve">dF </w:t>
       </w:r>
       <w:r>
         <w:t xml:space="preserve">into account. </w:t>
@@ -4558,31 +4441,152 @@
         <w:t xml:space="preserve">whether </w:t>
       </w:r>
       <w:r>
-        <w:t>a regression model</w:t>
-      </w:r>
-      <w:proofErr w:type="gramStart"/>
+        <w:t xml:space="preserve">a regression model, </w:t>
+      </w:r>
+      <w:r>
+        <w:rPr>
+          <w:i/>
+        </w:rPr>
+        <w:t>as a whole</w:t>
+      </w:r>
       <w:r>
         <w:t xml:space="preserve">, </w:t>
       </w:r>
       <w:r>
+        <w:t>is performing significantly better than a null m</w:t>
+      </w:r>
+      <w:r>
+        <w:t>odel</w:t>
+      </w:r>
+    </w:p>
+    <w:p>
+      <w:pPr>
+        <w:pStyle w:val="ListBullet"/>
+        <w:tabs>
+          <w:tab w:val="clear" w:pos="360"/>
+          <w:tab w:val="num" w:pos="720"/>
+        </w:tabs>
+        <w:ind w:left="720"/>
+      </w:pPr>
+      <w:r>
+        <w:t xml:space="preserve">Test </w:t>
+      </w:r>
+      <w:r>
+        <w:t xml:space="preserve">whether a </w:t>
+      </w:r>
+      <w:r>
         <w:rPr>
           <w:i/>
         </w:rPr>
-        <w:t>as a whole</w:t>
+        <w:t>particular regression coefficient</w:t>
+      </w:r>
+      <w:r>
+        <w:t xml:space="preserve"> is significantly different from</w:t>
+      </w:r>
+      <w:r>
+        <w:t xml:space="preserve"> 0</w:t>
+      </w:r>
+    </w:p>
+    <w:p>
+      <w:pPr>
+        <w:pStyle w:val="ListBullet"/>
+      </w:pPr>
+      <w:r>
+        <w:t>Can</w:t>
+      </w:r>
+      <w:r>
+        <w:t xml:space="preserve"> reuse the F-test </w:t>
+      </w:r>
+      <w:r>
+        <w:t>+ the t-test</w:t>
+      </w:r>
+      <w:r>
+        <w:t xml:space="preserve"> + import them </w:t>
+      </w:r>
+      <w:r>
+        <w:t xml:space="preserve">into the regression framework. </w:t>
+      </w:r>
+    </w:p>
+    <w:p>
+      <w:pPr>
+        <w:pStyle w:val="ListBullet"/>
+      </w:pPr>
+      <w:r>
+        <w:rPr>
+          <w:u w:val="single"/>
+        </w:rPr>
+        <w:t>Testing the model as a whole</w:t>
+      </w:r>
+      <w:r>
+        <w:t xml:space="preserve"> </w:t>
+      </w:r>
+    </w:p>
+    <w:p>
+      <w:pPr>
+        <w:pStyle w:val="ListBullet"/>
+        <w:tabs>
+          <w:tab w:val="clear" w:pos="360"/>
+          <w:tab w:val="num" w:pos="720"/>
+        </w:tabs>
+        <w:ind w:left="720"/>
+      </w:pPr>
+      <w:r>
+        <w:t xml:space="preserve">Suppose </w:t>
+      </w:r>
+      <w:r>
+        <w:t xml:space="preserve">you’ve estimated </w:t>
+      </w:r>
+      <w:r>
+        <w:t>a regression model + the 1</w:t>
+      </w:r>
+      <w:r>
+        <w:rPr>
+          <w:vertAlign w:val="superscript"/>
+        </w:rPr>
+        <w:t>st</w:t>
+      </w:r>
+      <w:r>
+        <w:t xml:space="preserve"> </w:t>
+      </w:r>
+      <w:r>
+        <w:t xml:space="preserve">first hypothesis test you might want to try </w:t>
+      </w:r>
+      <w:r>
+        <w:sym w:font="Wingdings" w:char="F0E8"/>
+      </w:r>
+      <w:r>
+        <w:t xml:space="preserve"> one in which the null</w:t>
+      </w:r>
+      <w:r>
+        <w:t xml:space="preserve"> </w:t>
+      </w:r>
+      <w:r>
+        <w:rPr>
+          <w:u w:val="single"/>
+        </w:rPr>
+        <w:t>H0</w:t>
+      </w:r>
+      <w:r>
+        <w:rPr>
+          <w:u w:val="single"/>
+        </w:rPr>
+        <w:t xml:space="preserve"> </w:t>
+      </w:r>
+      <w:r>
+        <w:rPr>
+          <w:u w:val="single"/>
+        </w:rPr>
+        <w:t xml:space="preserve">= </w:t>
+      </w:r>
+      <w:r>
+        <w:rPr>
+          <w:u w:val="single"/>
+        </w:rPr>
+        <w:t>there is no relationship between the predictors + the outcome</w:t>
       </w:r>
       <w:r>
         <w:t xml:space="preserve">, </w:t>
       </w:r>
-      <w:r>
-        <w:t>is</w:t>
-      </w:r>
-      <w:proofErr w:type="gramEnd"/>
-      <w:r>
-        <w:t xml:space="preserve"> performing significantly better than a null m</w:t>
-      </w:r>
-      <w:r>
-        <w:t>odel</w:t>
-      </w:r>
     </w:p>
     <w:p>
       <w:pPr>
@@ -4594,203 +4598,89 @@
         <w:ind w:left="720"/>
       </w:pPr>
       <w:r>
-        <w:t xml:space="preserve">Test </w:t>
-      </w:r>
-      <w:r>
-        <w:t xml:space="preserve">whether a </w:t>
-      </w:r>
-      <w:proofErr w:type="gramStart"/>
-      <w:r>
+        <w:t xml:space="preserve">The </w:t>
+      </w:r>
+      <w:r>
+        <w:t xml:space="preserve">alternative </w:t>
+      </w:r>
+      <w:r>
+        <w:rPr>
+          <w:u w:val="single"/>
+        </w:rPr>
+        <w:t xml:space="preserve">H1 = </w:t>
+      </w:r>
+      <w:r>
+        <w:rPr>
+          <w:u w:val="single"/>
+        </w:rPr>
+        <w:t>the data are distributed in exactly the way the regression model predicts</w:t>
+      </w:r>
+      <w:r>
+        <w:t xml:space="preserve">. </w:t>
+      </w:r>
+    </w:p>
+    <w:p>
+      <w:pPr>
+        <w:pStyle w:val="ListBullet"/>
+        <w:tabs>
+          <w:tab w:val="clear" w:pos="360"/>
+          <w:tab w:val="num" w:pos="720"/>
+        </w:tabs>
+        <w:ind w:left="720"/>
         <w:rPr>
           <w:i/>
         </w:rPr>
-        <w:t>particular regression</w:t>
-      </w:r>
-      <w:proofErr w:type="gramEnd"/>
+      </w:pPr>
+      <w:r>
+        <w:t xml:space="preserve">Formally, </w:t>
+      </w:r>
+      <w:r>
+        <w:t>the</w:t>
+      </w:r>
+      <w:r>
+        <w:t xml:space="preserve"> </w:t>
+      </w:r>
       <w:r>
         <w:rPr>
           <w:i/>
         </w:rPr>
-        <w:t xml:space="preserve"> coefficient</w:t>
-      </w:r>
-      <w:r>
-        <w:t xml:space="preserve"> is significantly different from</w:t>
-      </w:r>
-      <w:r>
-        <w:t xml:space="preserve"> 0</w:t>
-      </w:r>
-    </w:p>
-    <w:p>
-      <w:pPr>
-        <w:pStyle w:val="ListBullet"/>
-      </w:pPr>
-      <w:r>
-        <w:t>Can</w:t>
-      </w:r>
-      <w:r>
-        <w:t xml:space="preserve"> reuse the F-test </w:t>
-      </w:r>
-      <w:r>
-        <w:t>+ the t-test</w:t>
-      </w:r>
-      <w:r>
-        <w:t xml:space="preserve"> + import them </w:t>
-      </w:r>
-      <w:r>
-        <w:t xml:space="preserve">into the regression framework. </w:t>
-      </w:r>
-    </w:p>
-    <w:p>
-      <w:pPr>
-        <w:pStyle w:val="ListBullet"/>
-      </w:pPr>
-      <w:r>
-        <w:rPr>
-          <w:u w:val="single"/>
-        </w:rPr>
-        <w:t>Testing the model as a whole</w:t>
+        <w:t>null</w:t>
       </w:r>
       <w:r>
         <w:t xml:space="preserve"> </w:t>
       </w:r>
-    </w:p>
-    <w:p>
-      <w:pPr>
-        <w:pStyle w:val="ListBullet"/>
-        <w:tabs>
-          <w:tab w:val="clear" w:pos="360"/>
-          <w:tab w:val="num" w:pos="720"/>
-        </w:tabs>
-        <w:ind w:left="720"/>
-      </w:pPr>
-      <w:r>
-        <w:t xml:space="preserve">Suppose </w:t>
-      </w:r>
-      <w:r>
-        <w:t xml:space="preserve">you’ve estimated </w:t>
-      </w:r>
-      <w:r>
-        <w:t>a regression model + the 1</w:t>
-      </w:r>
-      <w:r>
-        <w:rPr>
-          <w:vertAlign w:val="superscript"/>
-        </w:rPr>
-        <w:t>st</w:t>
-      </w:r>
-      <w:r>
-        <w:t xml:space="preserve"> </w:t>
-      </w:r>
-      <w:r>
-        <w:t xml:space="preserve">first hypothesis </w:t>
-      </w:r>
-      <w:proofErr w:type="gramStart"/>
-      <w:r>
-        <w:t>test</w:t>
-      </w:r>
-      <w:proofErr w:type="gramEnd"/>
-      <w:r>
-        <w:t xml:space="preserve"> you might want to try </w:t>
-      </w:r>
-      <w:r>
-        <w:sym w:font="Wingdings" w:char="F0E8"/>
-      </w:r>
-      <w:r>
-        <w:t xml:space="preserve"> one in which the null</w:t>
-      </w:r>
-      <w:r>
-        <w:t xml:space="preserve"> </w:t>
-      </w:r>
-      <w:r>
-        <w:rPr>
-          <w:u w:val="single"/>
-        </w:rPr>
-        <w:t>H0</w:t>
-      </w:r>
-      <w:r>
-        <w:rPr>
-          <w:u w:val="single"/>
-        </w:rPr>
-        <w:t xml:space="preserve"> </w:t>
-      </w:r>
-      <w:r>
-        <w:rPr>
-          <w:u w:val="single"/>
-        </w:rPr>
-        <w:t xml:space="preserve">= </w:t>
-      </w:r>
-      <w:r>
-        <w:rPr>
-          <w:u w:val="single"/>
-        </w:rPr>
-        <w:t>there is no relationship between the predictors + the outcome</w:t>
-      </w:r>
-      <w:r>
-        <w:t xml:space="preserve">, </w:t>
-      </w:r>
-    </w:p>
-    <w:p>
-      <w:pPr>
-        <w:pStyle w:val="ListBullet"/>
-        <w:tabs>
-          <w:tab w:val="clear" w:pos="360"/>
-          <w:tab w:val="num" w:pos="720"/>
-        </w:tabs>
-        <w:ind w:left="720"/>
-      </w:pPr>
-      <w:r>
-        <w:t xml:space="preserve">The </w:t>
-      </w:r>
-      <w:r>
-        <w:t xml:space="preserve">alternative </w:t>
-      </w:r>
-      <w:r>
-        <w:rPr>
-          <w:u w:val="single"/>
-        </w:rPr>
-        <w:t xml:space="preserve">H1 = </w:t>
-      </w:r>
-      <w:r>
-        <w:rPr>
-          <w:u w:val="single"/>
-        </w:rPr>
-        <w:t>the data are distributed in exactly the way the regression model predicts</w:t>
-      </w:r>
-      <w:r>
-        <w:t xml:space="preserve">. </w:t>
-      </w:r>
-    </w:p>
-    <w:p>
-      <w:pPr>
-        <w:pStyle w:val="ListBullet"/>
-        <w:tabs>
-          <w:tab w:val="clear" w:pos="360"/>
-          <w:tab w:val="num" w:pos="720"/>
-        </w:tabs>
-        <w:ind w:left="720"/>
-      </w:pPr>
-      <w:r>
-        <w:t xml:space="preserve">Formally, </w:t>
-      </w:r>
-      <w:r>
-        <w:t>the</w:t>
-      </w:r>
-      <w:r>
-        <w:t xml:space="preserve"> null model corresponds to the </w:t>
-      </w:r>
-      <w:proofErr w:type="gramStart"/>
-      <w:r>
-        <w:t>fairly trivial</w:t>
-      </w:r>
-      <w:proofErr w:type="gramEnd"/>
-      <w:r>
-        <w:t xml:space="preserve"> regression model </w:t>
-      </w:r>
-      <w:r>
+      <w:r>
+        <w:rPr>
+          <w:i/>
+        </w:rPr>
+        <w:t>model</w:t>
+      </w:r>
+      <w:r>
+        <w:t xml:space="preserve"> corresponds to the fairly trivial regression </w:t>
+      </w:r>
+      <w:r>
+        <w:rPr>
+          <w:i/>
+        </w:rPr>
+        <w:t xml:space="preserve">model </w:t>
+      </w:r>
+      <w:r>
+        <w:rPr>
+          <w:i/>
+        </w:rPr>
         <w:t>w/ 0 predictors</w:t>
       </w:r>
       <w:r>
-        <w:t xml:space="preserve"> + only include the intercept term b0 </w:t>
+        <w:rPr>
+          <w:i/>
+        </w:rPr>
+        <w:t xml:space="preserve"> + only includes </w:t>
+      </w:r>
+      <w:r>
+        <w:rPr>
+          <w:i/>
+        </w:rPr>
+        <w:t xml:space="preserve">the intercept term b0 </w:t>
       </w:r>
     </w:p>
     <w:p>
@@ -4853,7 +4743,22 @@
         <w:ind w:left="720"/>
       </w:pPr>
       <w:r>
-        <w:t xml:space="preserve">If our regression model has K predictors, the alternative model is described using the usual formula for a multiple regression model: </w:t>
+        <w:t xml:space="preserve">If our regression model has K predictors, the </w:t>
+      </w:r>
+      <w:r>
+        <w:rPr>
+          <w:i/>
+        </w:rPr>
+        <w:t>alternative model</w:t>
+      </w:r>
+      <w:r>
+        <w:t xml:space="preserve"> is described using the </w:t>
+      </w:r>
+      <w:r>
+        <w:rPr>
+          <w:i/>
+        </w:rPr>
+        <w:t xml:space="preserve">usual formula for a multiple regression model: </w:t>
       </w:r>
     </w:p>
     <w:p>
@@ -4943,14 +4848,12 @@
       <w:r>
         <w:t xml:space="preserve">to divide up total variance, </w:t>
       </w:r>
-      <w:proofErr w:type="spellStart"/>
       <w:r>
         <w:rPr>
           <w:b/>
         </w:rPr>
         <w:t>SStot</w:t>
       </w:r>
-      <w:proofErr w:type="spellEnd"/>
       <w:r>
         <w:t xml:space="preserve">, </w:t>
       </w:r>
@@ -4988,16 +4891,8 @@
         <w:rPr>
           <w:b/>
         </w:rPr>
-        <w:t xml:space="preserve">regression model variance </w:t>
-      </w:r>
-      <w:proofErr w:type="spellStart"/>
-      <w:r>
-        <w:rPr>
-          <w:b/>
-        </w:rPr>
-        <w:t>SSmod</w:t>
-      </w:r>
-      <w:proofErr w:type="spellEnd"/>
+        <w:t>regression model variance SSmod</w:t>
+      </w:r>
       <w:r>
         <w:t xml:space="preserve">. </w:t>
       </w:r>
@@ -5077,13 +4972,8 @@
         <w:t xml:space="preserve"> by dividing by</w:t>
       </w:r>
       <w:r>
-        <w:t xml:space="preserve"> </w:t>
-      </w:r>
-      <w:proofErr w:type="spellStart"/>
-      <w:r>
-        <w:t>dF</w:t>
-      </w:r>
-      <w:proofErr w:type="spellEnd"/>
+        <w:t xml:space="preserve"> dF</w:t>
+      </w:r>
     </w:p>
     <w:p>
       <w:pPr>
@@ -5398,15 +5288,7 @@
         <w:ind w:left="720"/>
       </w:pPr>
       <w:r>
-        <w:t xml:space="preserve">This F statistic has </w:t>
-      </w:r>
-      <w:proofErr w:type="gramStart"/>
-      <w:r>
-        <w:t>exactly the same</w:t>
-      </w:r>
-      <w:proofErr w:type="gramEnd"/>
-      <w:r>
-        <w:t xml:space="preserve"> interpretation as </w:t>
+        <w:t xml:space="preserve">This F statistic has exactly the same interpretation as </w:t>
       </w:r>
       <w:r>
         <w:t>the 1</w:t>
@@ -5472,16 +5354,11 @@
         <w:t xml:space="preserve">a </w:t>
       </w:r>
       <w:r>
-        <w:t>model</w:t>
-      </w:r>
-      <w:proofErr w:type="gramStart"/>
-      <w:r>
-        <w:t xml:space="preserve">, as a whole, </w:t>
+        <w:t xml:space="preserve">model, as a whole, </w:t>
       </w:r>
       <w:r>
         <w:t>is</w:t>
       </w:r>
-      <w:proofErr w:type="gramEnd"/>
       <w:r>
         <w:t xml:space="preserve"> performing better than chance</w:t>
       </w:r>
@@ -5496,43 +5373,58 @@
         <w:ind w:left="720"/>
       </w:pPr>
       <w:r>
-        <w:t xml:space="preserve">This is important: </w:t>
-      </w:r>
-      <w:r>
-        <w:rPr>
-          <w:highlight w:val="red"/>
-        </w:rPr>
-        <w:t xml:space="preserve">if </w:t>
-      </w:r>
-      <w:r>
-        <w:rPr>
-          <w:highlight w:val="red"/>
+        <w:t>This is important</w:t>
+      </w:r>
+      <w:r>
+        <w:rPr>
+          <w:highlight w:val="yellow"/>
+        </w:rPr>
+        <w:t xml:space="preserve">: if </w:t>
+      </w:r>
+      <w:r>
+        <w:rPr>
+          <w:highlight w:val="yellow"/>
         </w:rPr>
         <w:t xml:space="preserve">a </w:t>
       </w:r>
       <w:r>
         <w:rPr>
-          <w:highlight w:val="red"/>
+          <w:highlight w:val="yellow"/>
         </w:rPr>
         <w:t>regression model doesn’t produce a si</w:t>
       </w:r>
       <w:r>
         <w:rPr>
-          <w:highlight w:val="red"/>
+          <w:highlight w:val="yellow"/>
         </w:rPr>
         <w:t xml:space="preserve">gnificant result for the F-test, </w:t>
       </w:r>
       <w:r>
         <w:rPr>
-          <w:highlight w:val="red"/>
+          <w:highlight w:val="yellow"/>
         </w:rPr>
         <w:t>you probably don’t have a very good model</w:t>
       </w:r>
       <w:r>
-        <w:t xml:space="preserve"> (or, quite possibly, </w:t>
-      </w:r>
-      <w:r>
-        <w:t>don’t have very good data)</w:t>
+        <w:t xml:space="preserve"> (</w:t>
+      </w:r>
+      <w:r>
+        <w:rPr>
+          <w:highlight w:val="yellow"/>
+        </w:rPr>
+        <w:t>or</w:t>
+      </w:r>
+      <w:r>
+        <w:t xml:space="preserve">, quite possibly, </w:t>
+      </w:r>
+      <w:r>
+        <w:rPr>
+          <w:highlight w:val="yellow"/>
+        </w:rPr>
+        <w:t>don’t have very good data</w:t>
+      </w:r>
+      <w:r>
+        <w:t>)</w:t>
       </w:r>
     </w:p>
     <w:p>
@@ -5564,23 +5456,16 @@
       </w:r>
       <w:r>
         <w:rPr>
-          <w:highlight w:val="red"/>
+          <w:highlight w:val="yellow"/>
         </w:rPr>
         <w:t xml:space="preserve">passing the test (i.e., rejecting the null) </w:t>
       </w:r>
       <w:r>
         <w:rPr>
           <w:i/>
-          <w:highlight w:val="red"/>
-        </w:rPr>
-        <w:t>doesn</w:t>
-      </w:r>
-      <w:r>
-        <w:rPr>
-          <w:i/>
-          <w:highlight w:val="red"/>
-        </w:rPr>
-        <w:t>’t imply that the model is good</w:t>
+          <w:highlight w:val="yellow"/>
+        </w:rPr>
+        <w:t>doesn’t imply that the model is good</w:t>
       </w:r>
       <w:r>
         <w:t xml:space="preserve"> </w:t>
@@ -5668,20 +5553,18 @@
         <w:ind w:left="720"/>
       </w:pPr>
       <w:r>
-        <w:t>N</w:t>
-      </w:r>
-      <w:r>
-        <w:t xml:space="preserve">otice the estimated regression coefficient for </w:t>
+        <w:t>E</w:t>
+      </w:r>
+      <w:r>
+        <w:t xml:space="preserve">stimated regression coefficient for </w:t>
       </w:r>
       <w:proofErr w:type="spellStart"/>
-      <w:proofErr w:type="gramStart"/>
       <w:r>
         <w:t>baby.sleep</w:t>
       </w:r>
       <w:proofErr w:type="spellEnd"/>
-      <w:proofErr w:type="gramEnd"/>
-      <w:r>
-        <w:t xml:space="preserve"> is tiny (0.01), relative to the value for </w:t>
+      <w:r>
+        <w:t xml:space="preserve"> is tiny (0.01), relative to </w:t>
       </w:r>
       <w:proofErr w:type="spellStart"/>
       <w:r>
@@ -5700,20 +5583,38 @@
           <w:tab w:val="num" w:pos="720"/>
         </w:tabs>
         <w:ind w:left="720"/>
-      </w:pPr>
-      <w:r>
+        <w:rPr>
+          <w:i/>
+        </w:rPr>
+      </w:pPr>
+      <w:r>
+        <w:rPr>
+          <w:i/>
+        </w:rPr>
         <w:t xml:space="preserve">Given these </w:t>
       </w:r>
       <w:r>
+        <w:rPr>
+          <w:i/>
+        </w:rPr>
         <w:t xml:space="preserve">2 </w:t>
       </w:r>
       <w:r>
+        <w:rPr>
+          <w:i/>
+        </w:rPr>
         <w:t xml:space="preserve">variables are on the same scale (both measured in hours slept), </w:t>
       </w:r>
       <w:r>
+        <w:rPr>
+          <w:i/>
+        </w:rPr>
         <w:t xml:space="preserve">this is </w:t>
       </w:r>
       <w:r>
+        <w:rPr>
+          <w:i/>
+        </w:rPr>
         <w:t xml:space="preserve">suspicious. </w:t>
       </w:r>
     </w:p>
@@ -5730,15 +5631,7 @@
         <w:t xml:space="preserve">Could </w:t>
       </w:r>
       <w:r>
-        <w:t xml:space="preserve">suspect it’s </w:t>
-      </w:r>
-      <w:proofErr w:type="gramStart"/>
-      <w:r>
-        <w:t>really only</w:t>
-      </w:r>
-      <w:proofErr w:type="gramEnd"/>
-      <w:r>
-        <w:t xml:space="preserve"> the amount of sleep </w:t>
+        <w:t xml:space="preserve">suspect it’s really only the amount of sleep </w:t>
       </w:r>
       <w:r>
         <w:rPr>
@@ -5766,7 +5659,10 @@
         <w:ind w:left="720"/>
       </w:pPr>
       <w:r>
-        <w:t xml:space="preserve">Can reuse a hypothesis test, the </w:t>
+        <w:t xml:space="preserve">Can reuse a hypothesis test = </w:t>
+      </w:r>
+      <w:r>
+        <w:t xml:space="preserve">the </w:t>
       </w:r>
       <w:r>
         <w:t>t-test</w:t>
@@ -5814,7 +5710,7 @@
         <w:t>0),</w:t>
       </w:r>
       <w:r>
-        <w:t xml:space="preserve"> which is tested against the </w:t>
+        <w:t xml:space="preserve"> tested against the </w:t>
       </w:r>
       <w:r>
         <w:t>alternative</w:t>
@@ -6134,13 +6030,8 @@
       <w:r>
         <w:t xml:space="preserve">over reasons why, </w:t>
       </w:r>
-      <w:proofErr w:type="spellStart"/>
-      <w:r>
-        <w:t>dF</w:t>
-      </w:r>
-      <w:proofErr w:type="spellEnd"/>
-      <w:r>
-        <w:t xml:space="preserve"> </w:t>
+      <w:r>
+        <w:t xml:space="preserve">dF </w:t>
       </w:r>
       <w:r>
         <w:t xml:space="preserve">in this case </w:t>
@@ -6448,7 +6339,13 @@
         <w:rPr>
           <w:i/>
         </w:rPr>
-        <w:t>both the predictor + outcome variables</w:t>
+        <w:t xml:space="preserve">BOTH </w:t>
+      </w:r>
+      <w:r>
+        <w:rPr>
+          <w:i/>
+        </w:rPr>
+        <w:t>the predictor + outcome variables</w:t>
       </w:r>
       <w:r>
         <w:t xml:space="preserve">, + is somewhat </w:t>
@@ -6831,7 +6728,10 @@
         <w:pStyle w:val="ListBullet"/>
       </w:pPr>
       <w:r>
-        <w:t>Reminds w</w:t>
+        <w:t>This r</w:t>
+      </w:r>
+      <w:r>
+        <w:t>eminds w</w:t>
       </w:r>
       <w:r>
         <w:t>hat the actual regression model is</w:t>
@@ -6843,8 +6743,15 @@
         <w:t>provides a q</w:t>
       </w:r>
       <w:r>
-        <w:t>uick summary of the residuals (</w:t>
-      </w:r>
+        <w:t xml:space="preserve">uick </w:t>
+      </w:r>
+      <w:r>
+        <w:t>summary of the residual</w:t>
+      </w:r>
+      <w:r>
+        <w:t xml:space="preserve"> (</w:t>
+      </w:r>
+      <w:proofErr w:type="gramStart"/>
       <w:r>
         <w:rPr>
           <w:rFonts w:cstheme="minorHAnsi"/>
@@ -6859,6 +6766,7 @@
         <w:t>(</w:t>
       </w:r>
       <w:proofErr w:type="spellStart"/>
+      <w:proofErr w:type="gramEnd"/>
       <w:r>
         <w:t>i</w:t>
       </w:r>
@@ -6867,7 +6775,13 @@
         <w:t>)</w:t>
       </w:r>
       <w:r>
-        <w:t xml:space="preserve"> values), which can be convenient as a quick + dirty check that the model is okay. </w:t>
+        <w:t xml:space="preserve">) </w:t>
+      </w:r>
+      <w:r>
+        <w:t>values</w:t>
+      </w:r>
+      <w:r>
+        <w:t xml:space="preserve">, which can be convenient as a quick + dirty check that the model is okay. </w:t>
       </w:r>
     </w:p>
     <w:p>
@@ -6907,16 +6821,11 @@
         </w:tabs>
         <w:ind w:left="720"/>
       </w:pPr>
-      <w:proofErr w:type="gramStart"/>
       <w:r>
         <w:t xml:space="preserve">In particular, </w:t>
       </w:r>
       <w:r>
-        <w:t>it’s</w:t>
-      </w:r>
-      <w:proofErr w:type="gramEnd"/>
-      <w:r>
-        <w:t xml:space="preserve"> worth quickly checking to see if the median is close to</w:t>
+        <w:t>it’s worth quickly checking to see if the median is close to</w:t>
       </w:r>
       <w:r>
         <w:t xml:space="preserve"> 0</w:t>
@@ -6978,15 +6887,7 @@
         <w:ind w:left="720"/>
       </w:pPr>
       <w:r>
-        <w:t xml:space="preserve">These ones look </w:t>
-      </w:r>
-      <w:proofErr w:type="gramStart"/>
-      <w:r>
-        <w:t>pretty nice</w:t>
-      </w:r>
-      <w:proofErr w:type="gramEnd"/>
-      <w:r>
-        <w:t xml:space="preserve"> to me, so let’s move on. </w:t>
+        <w:t xml:space="preserve">These ones look pretty nice to me, so let’s move on. </w:t>
       </w:r>
     </w:p>
     <w:p>
@@ -7011,18 +6912,10 @@
         <w:t xml:space="preserve">In </w:t>
       </w:r>
       <w:r>
-        <w:t>this case, the model performs significantly better than you’d expect by chance (</w:t>
-      </w:r>
-      <w:proofErr w:type="gramStart"/>
-      <w:r>
-        <w:t>F</w:t>
-      </w:r>
-      <w:r>
-        <w:t>(</w:t>
-      </w:r>
-      <w:proofErr w:type="gramEnd"/>
-      <w:r>
-        <w:t xml:space="preserve">2, 97) = 215.2, p &lt; </w:t>
+        <w:t>this case, the model performs significantly better than you’d expect by chance (F</w:t>
+      </w:r>
+      <w:r>
+        <w:t xml:space="preserve">(2, 97) = 215.2, p &lt; </w:t>
       </w:r>
       <w:r>
         <w:t>.001), which isn’t all that surprising</w:t>
@@ -7074,7 +6967,12 @@
         <w:t xml:space="preserve">(last col </w:t>
       </w:r>
       <w:r>
-        <w:t>in coefficients table)</w:t>
+        <w:t>in coefficients t</w:t>
+      </w:r>
+      <w:bookmarkStart w:id="0" w:name="_GoBack"/>
+      <w:bookmarkEnd w:id="0"/>
+      <w:r>
+        <w:t>able)</w:t>
       </w:r>
       <w:r>
         <w:t xml:space="preserve">, </w:t>
@@ -7086,12 +6984,10 @@
         <w:t xml:space="preserve">pretty strong evidence </w:t>
       </w:r>
       <w:proofErr w:type="spellStart"/>
-      <w:proofErr w:type="gramStart"/>
       <w:r>
         <w:t>baby.sleep</w:t>
       </w:r>
       <w:proofErr w:type="spellEnd"/>
-      <w:proofErr w:type="gramEnd"/>
       <w:r>
         <w:t xml:space="preserve"> </w:t>
       </w:r>
@@ -7123,19 +7019,11 @@
       <w:r>
         <w:t xml:space="preserve"> is </w:t>
       </w:r>
-      <w:proofErr w:type="gramStart"/>
       <w:r>
         <w:rPr>
           <w:i/>
         </w:rPr>
-        <w:t>actually the</w:t>
-      </w:r>
-      <w:proofErr w:type="gramEnd"/>
-      <w:r>
-        <w:rPr>
-          <w:i/>
-        </w:rPr>
-        <w:t xml:space="preserve"> wrong model for the data:</w:t>
+        <w:t>actually the wrong model for the data:</w:t>
       </w:r>
       <w:r>
         <w:t xml:space="preserve"> </w:t>
@@ -7152,12 +7040,10 @@
         <w:t xml:space="preserve">be better off dropping </w:t>
       </w:r>
       <w:proofErr w:type="spellStart"/>
-      <w:proofErr w:type="gramStart"/>
       <w:r>
         <w:t>baby.sleep</w:t>
       </w:r>
       <w:proofErr w:type="spellEnd"/>
-      <w:proofErr w:type="gramEnd"/>
       <w:r>
         <w:t xml:space="preserve"> predictor entirely</w:t>
       </w:r>
@@ -7514,18 +7400,12 @@
         <w:t xml:space="preserve">Now compare to the output of </w:t>
       </w:r>
       <w:proofErr w:type="spellStart"/>
-      <w:r>
-        <w:rPr>
-          <w:b/>
-        </w:rPr>
-        <w:t>cor.</w:t>
-      </w:r>
       <w:proofErr w:type="gramStart"/>
       <w:r>
         <w:rPr>
           <w:b/>
         </w:rPr>
-        <w:t>test</w:t>
+        <w:t>cor.test</w:t>
       </w:r>
       <w:proofErr w:type="spellEnd"/>
       <w:r>
@@ -7679,13 +7559,8 @@
       <w:r>
         <w:t xml:space="preserve">It’s </w:t>
       </w:r>
-      <w:proofErr w:type="gramStart"/>
-      <w:r>
-        <w:t>exactly the same</w:t>
-      </w:r>
-      <w:proofErr w:type="gramEnd"/>
-      <w:r>
-        <w:t xml:space="preserve"> test</w:t>
+      <w:r>
+        <w:t>exactly the same test</w:t>
       </w:r>
       <w:r>
         <w:t xml:space="preserve"> as in the linear regression summary</w:t>
@@ -7750,19 +7625,11 @@
       </w:r>
       <w:proofErr w:type="spellStart"/>
       <w:r>
-        <w:t>cor.</w:t>
-      </w:r>
-      <w:proofErr w:type="gramStart"/>
-      <w:r>
-        <w:t>test</w:t>
+        <w:t>cor.test</w:t>
       </w:r>
       <w:proofErr w:type="spellEnd"/>
       <w:r>
-        <w:t>(</w:t>
-      </w:r>
-      <w:proofErr w:type="gramEnd"/>
-      <w:r>
-        <w:t>)</w:t>
+        <w:t>()</w:t>
       </w:r>
       <w:r>
         <w:t xml:space="preserve"> </w:t>
@@ -7852,19 +7719,11 @@
       </w:pPr>
       <w:proofErr w:type="spellStart"/>
       <w:r>
-        <w:t>cor.</w:t>
-      </w:r>
-      <w:proofErr w:type="gramStart"/>
-      <w:r>
-        <w:t>test</w:t>
+        <w:t>cor.test</w:t>
       </w:r>
       <w:proofErr w:type="spellEnd"/>
       <w:r>
-        <w:t>(</w:t>
-      </w:r>
-      <w:proofErr w:type="gramEnd"/>
-      <w:r>
-        <w:t>)</w:t>
+        <w:t>()</w:t>
       </w:r>
       <w:r>
         <w:t xml:space="preserve"> cannot do the same thing = Cannot </w:t>
@@ -7950,15 +7809,7 @@
         <w:ind w:left="720"/>
       </w:pPr>
       <w:r>
-        <w:t xml:space="preserve">If you’re in the position of wanting to test all possible pairs of variables, you’re </w:t>
-      </w:r>
-      <w:proofErr w:type="gramStart"/>
-      <w:r>
-        <w:t>pretty clearly</w:t>
-      </w:r>
-      <w:proofErr w:type="gramEnd"/>
-      <w:r>
-        <w:t xml:space="preserve"> on a</w:t>
+        <w:t>If you’re in the position of wanting to test all possible pairs of variables, you’re pretty clearly on a</w:t>
       </w:r>
       <w:r>
         <w:t>n</w:t>
@@ -7990,12 +7841,9 @@
         <w:t xml:space="preserve">This is dangerous, + authors of </w:t>
       </w:r>
       <w:proofErr w:type="spellStart"/>
-      <w:r>
-        <w:t>cor.</w:t>
-      </w:r>
       <w:proofErr w:type="gramStart"/>
       <w:r>
-        <w:t>test</w:t>
+        <w:t>cor.test</w:t>
       </w:r>
       <w:proofErr w:type="spellEnd"/>
       <w:r>
@@ -8376,19 +8224,11 @@
         <w:t xml:space="preserve">change correction applied by specifying </w:t>
       </w:r>
       <w:proofErr w:type="spellStart"/>
-      <w:proofErr w:type="gramStart"/>
-      <w:r>
-        <w:rPr>
-          <w:b/>
-        </w:rPr>
-        <w:t>p.adjust</w:t>
-      </w:r>
-      <w:proofErr w:type="gramEnd"/>
-      <w:r>
-        <w:rPr>
-          <w:b/>
-        </w:rPr>
-        <w:t>.method</w:t>
+      <w:r>
+        <w:rPr>
+          <w:b/>
+        </w:rPr>
+        <w:t>p.adjust.method</w:t>
       </w:r>
       <w:proofErr w:type="spellEnd"/>
       <w:r>
@@ -8861,72 +8701,60 @@
         <w:t xml:space="preserve"> 1</w:t>
       </w:r>
       <w:r>
+        <w:t xml:space="preserve"> dF</w:t>
+      </w:r>
+    </w:p>
+    <w:p>
+      <w:pPr>
+        <w:pStyle w:val="ListBullet"/>
+        <w:tabs>
+          <w:tab w:val="clear" w:pos="360"/>
+          <w:tab w:val="num" w:pos="720"/>
+        </w:tabs>
+        <w:ind w:left="720"/>
+      </w:pPr>
+      <w:r>
+        <w:t xml:space="preserve">In other words, this is basically the same approach to calculating </w:t>
+      </w:r>
+      <w:r>
+        <w:t>CI</w:t>
+      </w:r>
+      <w:r>
+        <w:t>s used</w:t>
+      </w:r>
+      <w:r>
+        <w:t xml:space="preserve"> before</w:t>
+      </w:r>
+      <w:r>
+        <w:t xml:space="preserve">. </w:t>
+      </w:r>
+    </w:p>
+    <w:p>
+      <w:pPr>
+        <w:pStyle w:val="ListBullet"/>
+        <w:tabs>
+          <w:tab w:val="clear" w:pos="360"/>
+          <w:tab w:val="num" w:pos="720"/>
+        </w:tabs>
+        <w:ind w:left="720"/>
+      </w:pPr>
+      <w:r>
+        <w:t xml:space="preserve">To do in R use </w:t>
+      </w:r>
+      <w:r>
+        <w:rPr>
+          <w:b/>
+        </w:rPr>
+        <w:t>confint()</w:t>
+      </w:r>
+      <w:r>
+        <w:rPr>
+          <w:b/>
+        </w:rPr>
         <w:t xml:space="preserve"> </w:t>
       </w:r>
-      <w:proofErr w:type="spellStart"/>
-      <w:r>
-        <w:t>dF</w:t>
-      </w:r>
-      <w:proofErr w:type="spellEnd"/>
-    </w:p>
-    <w:p>
-      <w:pPr>
-        <w:pStyle w:val="ListBullet"/>
-        <w:tabs>
-          <w:tab w:val="clear" w:pos="360"/>
-          <w:tab w:val="num" w:pos="720"/>
-        </w:tabs>
-        <w:ind w:left="720"/>
-      </w:pPr>
-      <w:r>
-        <w:t xml:space="preserve">In other words, this is basically the same approach to calculating </w:t>
-      </w:r>
-      <w:r>
-        <w:t>CI</w:t>
-      </w:r>
-      <w:r>
-        <w:t>s used</w:t>
-      </w:r>
-      <w:r>
-        <w:t xml:space="preserve"> before</w:t>
-      </w:r>
-      <w:r>
-        <w:t xml:space="preserve">. </w:t>
-      </w:r>
-    </w:p>
-    <w:p>
-      <w:pPr>
-        <w:pStyle w:val="ListBullet"/>
-        <w:tabs>
-          <w:tab w:val="clear" w:pos="360"/>
-          <w:tab w:val="num" w:pos="720"/>
-        </w:tabs>
-        <w:ind w:left="720"/>
-      </w:pPr>
-      <w:r>
-        <w:t xml:space="preserve">To do in R use </w:t>
-      </w:r>
-      <w:proofErr w:type="spellStart"/>
-      <w:proofErr w:type="gramStart"/>
-      <w:r>
-        <w:rPr>
-          <w:b/>
-        </w:rPr>
-        <w:t>confint</w:t>
-      </w:r>
-      <w:proofErr w:type="spellEnd"/>
-      <w:r>
-        <w:rPr>
-          <w:b/>
-        </w:rPr>
-        <w:t>(</w:t>
-      </w:r>
-      <w:proofErr w:type="gramEnd"/>
-      <w:r>
-        <w:rPr>
-          <w:b/>
-        </w:rPr>
-        <w:t>)</w:t>
+      <w:r>
+        <w:t>w/</w:t>
       </w:r>
       <w:r>
         <w:rPr>
@@ -8934,15 +8762,31 @@
         </w:rPr>
         <w:t xml:space="preserve"> </w:t>
       </w:r>
-      <w:r>
-        <w:t>w/</w:t>
-      </w:r>
-      <w:r>
-        <w:rPr>
-          <w:b/>
-        </w:rPr>
+    </w:p>
+    <w:p>
+      <w:pPr>
+        <w:pStyle w:val="ListBullet"/>
+        <w:tabs>
+          <w:tab w:val="clear" w:pos="360"/>
+          <w:tab w:val="num" w:pos="1080"/>
+        </w:tabs>
+        <w:ind w:left="1080"/>
+      </w:pPr>
+      <w:r>
+        <w:t xml:space="preserve">an object </w:t>
+      </w:r>
+      <w:r>
+        <w:sym w:font="Wingdings" w:char="F0E8"/>
+      </w:r>
+      <w:r>
         <w:t xml:space="preserve"> </w:t>
       </w:r>
+      <w:r>
+        <w:t xml:space="preserve">regression model (lm object) for which </w:t>
+      </w:r>
+      <w:r>
+        <w:t>CIs are require)</w:t>
+      </w:r>
     </w:p>
     <w:p>
       <w:pPr>
@@ -8954,52 +8798,17 @@
         <w:ind w:left="1080"/>
       </w:pPr>
       <w:r>
-        <w:t xml:space="preserve">an object </w:t>
-      </w:r>
-      <w:r>
-        <w:sym w:font="Wingdings" w:char="F0E8"/>
+        <w:t>a</w:t>
       </w:r>
       <w:r>
         <w:t xml:space="preserve"> </w:t>
       </w:r>
       <w:r>
-        <w:t>regression model (</w:t>
-      </w:r>
-      <w:proofErr w:type="spellStart"/>
-      <w:r>
-        <w:t>lm</w:t>
-      </w:r>
-      <w:proofErr w:type="spellEnd"/>
-      <w:r>
-        <w:t xml:space="preserve"> object) for which </w:t>
-      </w:r>
-      <w:r>
-        <w:t>CIs are require)</w:t>
-      </w:r>
-    </w:p>
-    <w:p>
-      <w:pPr>
-        <w:pStyle w:val="ListBullet"/>
-        <w:tabs>
-          <w:tab w:val="clear" w:pos="360"/>
-          <w:tab w:val="num" w:pos="1080"/>
-        </w:tabs>
-        <w:ind w:left="1080"/>
-      </w:pPr>
-      <w:r>
-        <w:t>a</w:t>
-      </w:r>
-      <w:r>
-        <w:t xml:space="preserve"> </w:t>
-      </w:r>
-      <w:proofErr w:type="spellStart"/>
-      <w:r>
         <w:rPr>
           <w:b/>
         </w:rPr>
         <w:t>parm</w:t>
       </w:r>
-      <w:proofErr w:type="spellEnd"/>
       <w:r>
         <w:t xml:space="preserve"> </w:t>
       </w:r>
@@ -9302,15 +9111,7 @@
         <w:ind w:left="1080"/>
       </w:pPr>
       <w:r>
-        <w:t xml:space="preserve">Obviously, educational attainment + income </w:t>
-      </w:r>
-      <w:proofErr w:type="gramStart"/>
-      <w:r>
-        <w:t>are</w:t>
-      </w:r>
-      <w:proofErr w:type="gramEnd"/>
-      <w:r>
-        <w:t xml:space="preserve"> not on the same scales</w:t>
+        <w:t>Obviously, educational attainment + income are not on the same scales</w:t>
       </w:r>
       <w:r>
         <w:t xml:space="preserve"> </w:t>
@@ -9374,21 +9175,7 @@
         <w:rPr>
           <w:i/>
         </w:rPr>
-        <w:t xml:space="preserve"> coefficients only make sense when interpreted </w:t>
-      </w:r>
-      <w:proofErr w:type="gramStart"/>
-      <w:r>
-        <w:rPr>
-          <w:i/>
-        </w:rPr>
-        <w:t>in light of</w:t>
-      </w:r>
-      <w:proofErr w:type="gramEnd"/>
-      <w:r>
-        <w:rPr>
-          <w:i/>
-        </w:rPr>
-        <w:t xml:space="preserve"> the units, </w:t>
+        <w:t xml:space="preserve"> coefficients only make sense when interpreted in light of the units, </w:t>
       </w:r>
       <w:r>
         <w:t>both of predictor variables + the outcome</w:t>
@@ -9430,15 +9217,7 @@
         <w:ind w:left="720"/>
       </w:pPr>
       <w:r>
-        <w:t xml:space="preserve">Specifically, might want </w:t>
-      </w:r>
-      <w:proofErr w:type="gramStart"/>
-      <w:r>
-        <w:t>some kind of standard</w:t>
-      </w:r>
-      <w:proofErr w:type="gramEnd"/>
-      <w:r>
-        <w:t xml:space="preserve"> measure of </w:t>
+        <w:t xml:space="preserve">Specifically, might want some kind of standard measure of </w:t>
       </w:r>
       <w:r>
         <w:rPr>
@@ -9824,90 +9603,69 @@
       <w:r>
         <w:t xml:space="preserve">Where </w:t>
       </w:r>
+      <w:r>
+        <w:t xml:space="preserve">σX </w:t>
+      </w:r>
+      <w:r>
+        <w:t>= SD of the predictor +</w:t>
+      </w:r>
+      <w:r>
+        <w:t xml:space="preserve"> σY </w:t>
+      </w:r>
+      <w:r>
+        <w:t>= SD</w:t>
+      </w:r>
+      <w:r>
+        <w:t xml:space="preserve"> of the outcome variable </w:t>
+      </w:r>
+      <w:proofErr w:type="gramStart"/>
+      <w:r>
+        <w:t>Y .</w:t>
+      </w:r>
+      <w:proofErr w:type="gramEnd"/>
+      <w:r>
+        <w:t xml:space="preserve"> </w:t>
+      </w:r>
+    </w:p>
+    <w:p>
+      <w:pPr>
+        <w:pStyle w:val="ListBullet"/>
+        <w:tabs>
+          <w:tab w:val="clear" w:pos="360"/>
+          <w:tab w:val="num" w:pos="720"/>
+        </w:tabs>
+        <w:ind w:left="720"/>
+      </w:pPr>
+      <w:r>
+        <w:t>This makes matters a lot simpler</w:t>
+      </w:r>
+      <w:r>
+        <w:t>, +</w:t>
+      </w:r>
+      <w:r>
+        <w:t xml:space="preserve"> </w:t>
+      </w:r>
       <w:proofErr w:type="spellStart"/>
       <w:r>
-        <w:t>σX</w:t>
+        <w:t>lsr</w:t>
       </w:r>
       <w:proofErr w:type="spellEnd"/>
       <w:r>
-        <w:t xml:space="preserve"> </w:t>
-      </w:r>
-      <w:r>
-        <w:t>= SD of the predictor +</w:t>
-      </w:r>
-      <w:r>
-        <w:t xml:space="preserve"> </w:t>
+        <w:t xml:space="preserve"> includes </w:t>
       </w:r>
       <w:proofErr w:type="spellStart"/>
       <w:r>
-        <w:t>σY</w:t>
+        <w:rPr>
+          <w:b/>
+        </w:rPr>
+        <w:t>standardCoefs</w:t>
       </w:r>
       <w:proofErr w:type="spellEnd"/>
       <w:r>
-        <w:t xml:space="preserve"> </w:t>
-      </w:r>
-      <w:r>
-        <w:t>= SD</w:t>
-      </w:r>
-      <w:r>
-        <w:t xml:space="preserve"> of the outcome variable </w:t>
-      </w:r>
-      <w:proofErr w:type="gramStart"/>
-      <w:r>
-        <w:t>Y .</w:t>
-      </w:r>
-      <w:proofErr w:type="gramEnd"/>
-      <w:r>
-        <w:t xml:space="preserve"> </w:t>
-      </w:r>
-    </w:p>
-    <w:p>
-      <w:pPr>
-        <w:pStyle w:val="ListBullet"/>
-        <w:tabs>
-          <w:tab w:val="clear" w:pos="360"/>
-          <w:tab w:val="num" w:pos="720"/>
-        </w:tabs>
-        <w:ind w:left="720"/>
-      </w:pPr>
-      <w:r>
-        <w:t>This makes matters a lot simpler</w:t>
-      </w:r>
-      <w:r>
-        <w:t>, +</w:t>
-      </w:r>
-      <w:r>
-        <w:t xml:space="preserve"> </w:t>
-      </w:r>
-      <w:proofErr w:type="spellStart"/>
-      <w:r>
-        <w:t>lsr</w:t>
-      </w:r>
-      <w:proofErr w:type="spellEnd"/>
-      <w:r>
-        <w:t xml:space="preserve"> includes </w:t>
-      </w:r>
-      <w:proofErr w:type="spellStart"/>
-      <w:proofErr w:type="gramStart"/>
-      <w:r>
-        <w:rPr>
-          <w:b/>
-        </w:rPr>
-        <w:t>standardCoefs</w:t>
-      </w:r>
-      <w:proofErr w:type="spellEnd"/>
-      <w:r>
-        <w:rPr>
-          <w:b/>
-        </w:rPr>
-        <w:t>(</w:t>
-      </w:r>
-      <w:proofErr w:type="gramEnd"/>
-      <w:r>
-        <w:rPr>
-          <w:b/>
-        </w:rPr>
-        <w:t>)</w:t>
+        <w:rPr>
+          <w:b/>
+        </w:rPr>
+        <w:t>()</w:t>
       </w:r>
       <w:r>
         <w:t xml:space="preserve"> that computes β coefficients</w:t>
@@ -9976,12 +9734,10 @@
         <w:t xml:space="preserve">This clearly shows </w:t>
       </w:r>
       <w:proofErr w:type="spellStart"/>
-      <w:proofErr w:type="gramStart"/>
       <w:r>
         <w:t>dan.sleep</w:t>
       </w:r>
       <w:proofErr w:type="spellEnd"/>
-      <w:proofErr w:type="gramEnd"/>
       <w:r>
         <w:t xml:space="preserve"> has a much stronger effect than </w:t>
       </w:r>
@@ -10041,15 +9797,7 @@
         <w:t>ine +</w:t>
       </w:r>
       <w:r>
-        <w:t xml:space="preserve"> baby’s sleep </w:t>
-      </w:r>
-      <w:proofErr w:type="gramStart"/>
-      <w:r>
-        <w:t>are</w:t>
-      </w:r>
-      <w:proofErr w:type="gramEnd"/>
-      <w:r>
-        <w:t xml:space="preserve"> already on the same scale: </w:t>
+        <w:t xml:space="preserve"> baby’s sleep are already on the same scale: </w:t>
       </w:r>
       <w:r>
         <w:t>#</w:t>
@@ -10195,15 +9943,7 @@
         <w:ind w:left="1080"/>
       </w:pPr>
       <w:r>
-        <w:t xml:space="preserve">It’s </w:t>
-      </w:r>
-      <w:proofErr w:type="gramStart"/>
-      <w:r>
-        <w:t>actually okay</w:t>
-      </w:r>
-      <w:proofErr w:type="gramEnd"/>
-      <w:r>
-        <w:t xml:space="preserve"> if the predictors X + the outcome Y are non-normal, </w:t>
+        <w:t xml:space="preserve">It’s actually okay if the predictors X + the outcome Y are non-normal, </w:t>
       </w:r>
       <w:r>
         <w:rPr>
@@ -10252,15 +9992,7 @@
         <w:t>relationship be</w:t>
       </w:r>
       <w:r>
-        <w:t xml:space="preserve">tween X + Y </w:t>
-      </w:r>
-      <w:proofErr w:type="gramStart"/>
-      <w:r>
-        <w:t>actually be</w:t>
-      </w:r>
-      <w:proofErr w:type="gramEnd"/>
-      <w:r>
-        <w:t xml:space="preserve"> linear</w:t>
+        <w:t>tween X + Y actually be linear</w:t>
       </w:r>
     </w:p>
     <w:p>
@@ -10665,16 +10397,11 @@
         <w:t xml:space="preserve">not easy </w:t>
       </w:r>
       <w:r>
-        <w:t xml:space="preserve">+ while there are a lot of </w:t>
-      </w:r>
-      <w:proofErr w:type="gramStart"/>
-      <w:r>
-        <w:t xml:space="preserve">fairly </w:t>
+        <w:t xml:space="preserve">+ while there are a lot of fairly </w:t>
       </w:r>
       <w:r>
         <w:t>standardized</w:t>
       </w:r>
-      <w:proofErr w:type="gramEnd"/>
       <w:r>
         <w:t xml:space="preserve"> tools </w:t>
       </w:r>
@@ -10756,13 +10483,8 @@
       <w:pPr>
         <w:pStyle w:val="ListBullet"/>
       </w:pPr>
-      <w:proofErr w:type="gramStart"/>
-      <w:r>
-        <w:t>The majority of</w:t>
-      </w:r>
-      <w:proofErr w:type="gramEnd"/>
-      <w:r>
-        <w:t xml:space="preserve"> </w:t>
+      <w:r>
+        <w:t xml:space="preserve">The majority of </w:t>
       </w:r>
       <w:r>
         <w:rPr>
@@ -11331,15 +11053,7 @@
         <w:t xml:space="preserve">= </w:t>
       </w:r>
       <w:r>
-        <w:t xml:space="preserve">take the ordinary residual + divide it by some quantity </w:t>
-      </w:r>
-      <w:proofErr w:type="gramStart"/>
-      <w:r>
-        <w:t>in order to</w:t>
-      </w:r>
-      <w:proofErr w:type="gramEnd"/>
-      <w:r>
-        <w:t xml:space="preserve"> estimate some </w:t>
+        <w:t xml:space="preserve">take the ordinary residual + divide it by some quantity in order to estimate some </w:t>
       </w:r>
       <w:r>
         <w:t>standardized</w:t>
@@ -11522,15 +11236,7 @@
         <w:t xml:space="preserve">SD </w:t>
       </w:r>
       <w:r>
-        <w:t xml:space="preserve">estimate is </w:t>
-      </w:r>
-      <w:proofErr w:type="gramStart"/>
-      <w:r>
-        <w:t>actually given</w:t>
-      </w:r>
-      <w:proofErr w:type="gramEnd"/>
-      <w:r>
-        <w:t xml:space="preserve"> by</w:t>
+        <w:t>estimate is actually given by</w:t>
       </w:r>
     </w:p>
     <w:p>
@@ -11670,13 +11376,8 @@
         </w:tabs>
         <w:ind w:left="720"/>
       </w:pPr>
-      <w:proofErr w:type="gramStart"/>
-      <w:r>
-        <w:t>residuals(</w:t>
-      </w:r>
-      <w:proofErr w:type="gramEnd"/>
-      <w:r>
-        <w:t xml:space="preserve">), </w:t>
+      <w:r>
+        <w:t xml:space="preserve">residuals(), </w:t>
       </w:r>
       <w:proofErr w:type="spellStart"/>
       <w:r>
@@ -12190,15 +11891,7 @@
         <w:t>in precisely the same way</w:t>
       </w:r>
       <w:r>
-        <w:t xml:space="preserve">, it can </w:t>
-      </w:r>
-      <w:proofErr w:type="gramStart"/>
-      <w:r>
-        <w:t>actually lie</w:t>
-      </w:r>
-      <w:proofErr w:type="gramEnd"/>
-      <w:r>
-        <w:t xml:space="preserve"> very close to the regression line. </w:t>
+        <w:t xml:space="preserve">, it can actually lie very close to the regression line. </w:t>
       </w:r>
     </w:p>
     <w:p>
@@ -12282,13 +11975,8 @@
         </w:tabs>
         <w:ind w:left="1440"/>
       </w:pPr>
-      <w:proofErr w:type="gramStart"/>
-      <w:r>
-        <w:t>As a consequence</w:t>
-      </w:r>
-      <w:proofErr w:type="gramEnd"/>
-      <w:r>
-        <w:t>, the observation falls very close to the regression line + does not distort it</w:t>
+      <w:r>
+        <w:t>As a consequence, the observation falls very close to the regression line + does not distort it</w:t>
       </w:r>
     </w:p>
     <w:p>
@@ -12627,7 +12315,6 @@
         <w:t xml:space="preserve">w/ </w:t>
       </w:r>
       <w:proofErr w:type="spellStart"/>
-      <w:proofErr w:type="gramStart"/>
       <w:r>
         <w:rPr>
           <w:b/>
@@ -12639,14 +12326,7 @@
         <w:rPr>
           <w:b/>
         </w:rPr>
-        <w:t>( model</w:t>
-      </w:r>
-      <w:proofErr w:type="gramEnd"/>
-      <w:r>
-        <w:rPr>
-          <w:b/>
-        </w:rPr>
-        <w:t xml:space="preserve"> = regression.2 )</w:t>
+        <w:t>( model = regression.2 )</w:t>
       </w:r>
       <w:r>
         <w:t xml:space="preserve"> </w:t>
@@ -13154,15 +12834,7 @@
         <w:t xml:space="preserve">To </w:t>
       </w:r>
       <w:r>
-        <w:t xml:space="preserve">have a large Cook’s distance, an observation must be a </w:t>
-      </w:r>
-      <w:proofErr w:type="gramStart"/>
-      <w:r>
-        <w:t>fairly substantial</w:t>
-      </w:r>
-      <w:proofErr w:type="gramEnd"/>
-      <w:r>
-        <w:t xml:space="preserve"> outlier </w:t>
+        <w:t xml:space="preserve">have a large Cook’s distance, an observation must be a fairly substantial outlier </w:t>
       </w:r>
       <w:r>
         <w:t xml:space="preserve">AND </w:t>
@@ -13477,19 +13149,11 @@
       <w:r>
         <w:t xml:space="preserve">Left = Cook’s distance for every observation, one of the standard regression plots produced by </w:t>
       </w:r>
-      <w:proofErr w:type="gramStart"/>
-      <w:r>
-        <w:rPr>
-          <w:b/>
-        </w:rPr>
-        <w:t>plot(</w:t>
-      </w:r>
-      <w:proofErr w:type="gramEnd"/>
-      <w:r>
-        <w:rPr>
-          <w:b/>
-        </w:rPr>
-        <w:t>)</w:t>
+      <w:r>
+        <w:rPr>
+          <w:b/>
+        </w:rPr>
+        <w:t>plot()</w:t>
       </w:r>
       <w:r>
         <w:rPr>
@@ -13534,7 +13198,6 @@
       <w:r>
         <w:t xml:space="preserve">Residuals vs. leverage, another standard regression plot produced by </w:t>
       </w:r>
-      <w:proofErr w:type="gramStart"/>
       <w:r>
         <w:rPr>
           <w:b/>
@@ -13542,11 +13205,7 @@
         <w:t>plot</w:t>
       </w:r>
       <w:r>
-        <w:t>(</w:t>
-      </w:r>
-      <w:proofErr w:type="gramEnd"/>
-      <w:r>
-        <w:t xml:space="preserve">) when input = a linear regression object + by setting </w:t>
+        <w:t xml:space="preserve">() when input = a linear regression object + by setting </w:t>
       </w:r>
       <w:r>
         <w:rPr>
@@ -13575,6 +13234,57 @@
       </w:r>
       <w:r>
         <w:t xml:space="preserve">mention should be made of </w:t>
+      </w:r>
+      <w:proofErr w:type="spellStart"/>
+      <w:r>
+        <w:rPr>
+          <w:b/>
+        </w:rPr>
+        <w:t>influenceIndexPlot</w:t>
+      </w:r>
+      <w:proofErr w:type="spellEnd"/>
+      <w:r>
+        <w:t xml:space="preserve">() + </w:t>
+      </w:r>
+      <w:proofErr w:type="spellStart"/>
+      <w:r>
+        <w:rPr>
+          <w:b/>
+        </w:rPr>
+        <w:t>influencePlot</w:t>
+      </w:r>
+      <w:proofErr w:type="spellEnd"/>
+      <w:r>
+        <w:t xml:space="preserve">() </w:t>
+      </w:r>
+      <w:r>
+        <w:t>in the car package</w:t>
+      </w:r>
+    </w:p>
+    <w:p>
+      <w:pPr>
+        <w:pStyle w:val="ListBullet"/>
+        <w:tabs>
+          <w:tab w:val="clear" w:pos="360"/>
+          <w:tab w:val="num" w:pos="2160"/>
+        </w:tabs>
+        <w:ind w:left="2160"/>
+      </w:pPr>
+      <w:r>
+        <w:t>These produce somewhat more detailed pictures default plots above</w:t>
+      </w:r>
+    </w:p>
+    <w:p>
+      <w:pPr>
+        <w:pStyle w:val="ListBullet"/>
+        <w:tabs>
+          <w:tab w:val="clear" w:pos="360"/>
+          <w:tab w:val="num" w:pos="2160"/>
+        </w:tabs>
+        <w:ind w:left="2160"/>
+      </w:pPr>
+      <w:r>
+        <w:t xml:space="preserve">There’s also </w:t>
       </w:r>
       <w:proofErr w:type="spellStart"/>
       <w:proofErr w:type="gramStart"/>
@@ -13582,7 +13292,7 @@
         <w:rPr>
           <w:b/>
         </w:rPr>
-        <w:t>influenceIndexPlot</w:t>
+        <w:t>outlierTest</w:t>
       </w:r>
       <w:proofErr w:type="spellEnd"/>
       <w:r>
@@ -13590,70 +13300,14 @@
       </w:r>
       <w:proofErr w:type="gramEnd"/>
       <w:r>
-        <w:t xml:space="preserve">) + </w:t>
+        <w:t xml:space="preserve">) that tests to see if any of </w:t>
       </w:r>
       <w:proofErr w:type="spellStart"/>
       <w:r>
-        <w:rPr>
-          <w:b/>
-        </w:rPr>
-        <w:t>influencePlot</w:t>
+        <w:t>Studentised</w:t>
       </w:r>
       <w:proofErr w:type="spellEnd"/>
       <w:r>
-        <w:t xml:space="preserve">() </w:t>
-      </w:r>
-      <w:r>
-        <w:t>in the car package</w:t>
-      </w:r>
-    </w:p>
-    <w:p>
-      <w:pPr>
-        <w:pStyle w:val="ListBullet"/>
-        <w:tabs>
-          <w:tab w:val="clear" w:pos="360"/>
-          <w:tab w:val="num" w:pos="2160"/>
-        </w:tabs>
-        <w:ind w:left="2160"/>
-      </w:pPr>
-      <w:r>
-        <w:t>These produce somewhat more detailed pictures default plots above</w:t>
-      </w:r>
-    </w:p>
-    <w:p>
-      <w:pPr>
-        <w:pStyle w:val="ListBullet"/>
-        <w:tabs>
-          <w:tab w:val="clear" w:pos="360"/>
-          <w:tab w:val="num" w:pos="2160"/>
-        </w:tabs>
-        <w:ind w:left="2160"/>
-      </w:pPr>
-      <w:r>
-        <w:t xml:space="preserve">There’s also </w:t>
-      </w:r>
-      <w:proofErr w:type="spellStart"/>
-      <w:proofErr w:type="gramStart"/>
-      <w:r>
-        <w:rPr>
-          <w:b/>
-        </w:rPr>
-        <w:t>outlierTest</w:t>
-      </w:r>
-      <w:proofErr w:type="spellEnd"/>
-      <w:r>
-        <w:t>(</w:t>
-      </w:r>
-      <w:proofErr w:type="gramEnd"/>
-      <w:r>
-        <w:t xml:space="preserve">) that tests to see if any of </w:t>
-      </w:r>
-      <w:proofErr w:type="spellStart"/>
-      <w:r>
-        <w:t>Studentised</w:t>
-      </w:r>
-      <w:proofErr w:type="spellEnd"/>
-      <w:r>
         <w:t xml:space="preserve"> residuals are significantly larger than would be expected by chance.</w:t>
       </w:r>
     </w:p>
@@ -13784,15 +13438,7 @@
         <w:t xml:space="preserve">WHY </w:t>
       </w:r>
       <w:r>
-        <w:t xml:space="preserve">this </w:t>
-      </w:r>
-      <w:proofErr w:type="gramStart"/>
-      <w:r>
-        <w:t>particular case</w:t>
-      </w:r>
-      <w:proofErr w:type="gramEnd"/>
-      <w:r>
-        <w:t xml:space="preserve"> is qualitatively different from the others + therefore deserves to be handled separately</w:t>
+        <w:t>this particular case is qualitatively different from the others + therefore deserves to be handled separately</w:t>
       </w:r>
     </w:p>
     <w:p>
@@ -14187,15 +13833,7 @@
         <w:t>L</w:t>
       </w:r>
       <w:r>
-        <w:t xml:space="preserve">ooks </w:t>
-      </w:r>
-      <w:proofErr w:type="gramStart"/>
-      <w:r>
-        <w:t>pretty damn</w:t>
-      </w:r>
-      <w:proofErr w:type="gramEnd"/>
-      <w:r>
-        <w:t xml:space="preserve"> close to normal, almost unnaturally so. </w:t>
+        <w:t xml:space="preserve">ooks pretty damn close to normal, almost unnaturally so. </w:t>
       </w:r>
     </w:p>
     <w:p>
@@ -14227,19 +13865,11 @@
       </w:r>
       <w:proofErr w:type="spellStart"/>
       <w:r>
-        <w:t>shapiro.</w:t>
-      </w:r>
-      <w:proofErr w:type="gramStart"/>
-      <w:r>
-        <w:t>test</w:t>
+        <w:t>shapiro.test</w:t>
       </w:r>
       <w:proofErr w:type="spellEnd"/>
       <w:r>
-        <w:t>(</w:t>
-      </w:r>
-      <w:proofErr w:type="gramEnd"/>
-      <w:r>
-        <w:t>)</w:t>
+        <w:t>()</w:t>
       </w:r>
       <w:r>
         <w:t xml:space="preserve"> </w:t>
@@ -14312,17 +13942,12 @@
         <w:t xml:space="preserve">w/ </w:t>
       </w:r>
       <w:proofErr w:type="spellStart"/>
-      <w:proofErr w:type="gramStart"/>
       <w:r>
         <w:t>qqnorm</w:t>
       </w:r>
       <w:proofErr w:type="spellEnd"/>
       <w:r>
-        <w:t>(</w:t>
-      </w:r>
-      <w:proofErr w:type="gramEnd"/>
-      <w:r>
-        <w:t>)</w:t>
+        <w:t>()</w:t>
       </w:r>
     </w:p>
     <w:p>
@@ -14512,15 +14137,7 @@
         <w:ind w:left="720"/>
       </w:pPr>
       <w:r>
-        <w:t xml:space="preserve">There’s a few different things you might want to do </w:t>
-      </w:r>
-      <w:proofErr w:type="gramStart"/>
-      <w:r>
-        <w:t>in order to</w:t>
-      </w:r>
-      <w:proofErr w:type="gramEnd"/>
-      <w:r>
-        <w:t xml:space="preserve"> check this. </w:t>
+        <w:t xml:space="preserve">There’s a few different things you might want to do in order to check this. </w:t>
       </w:r>
     </w:p>
     <w:p>
@@ -14578,7 +14195,6 @@
         <w:t xml:space="preserve"> use </w:t>
       </w:r>
       <w:proofErr w:type="spellStart"/>
-      <w:proofErr w:type="gramStart"/>
       <w:r>
         <w:rPr>
           <w:b/>
@@ -14586,7 +14202,6 @@
         <w:t>fitted.values</w:t>
       </w:r>
       <w:proofErr w:type="spellEnd"/>
-      <w:proofErr w:type="gramEnd"/>
       <w:r>
         <w:rPr>
           <w:b/>
@@ -14993,15 +14608,7 @@
         <w:t>=</w:t>
       </w:r>
       <w:r>
-        <w:t xml:space="preserve"> </w:t>
-      </w:r>
-      <w:proofErr w:type="gramStart"/>
-      <w:r>
-        <w:t>more or less the</w:t>
-      </w:r>
-      <w:proofErr w:type="gramEnd"/>
-      <w:r>
-        <w:t xml:space="preserve"> same. </w:t>
+        <w:t xml:space="preserve"> more or less the same. </w:t>
       </w:r>
     </w:p>
     <w:p>
@@ -15560,39 +15167,28 @@
       </w:r>
       <w:proofErr w:type="spellEnd"/>
       <w:r>
-        <w:t xml:space="preserve"> + observed values Yi is </w:t>
-      </w:r>
+        <w:t xml:space="preserve"> + observed values Yi is pretty damn straight</w:t>
+      </w:r>
+    </w:p>
+    <w:p>
+      <w:pPr>
+        <w:pStyle w:val="ListBullet"/>
+        <w:tabs>
+          <w:tab w:val="clear" w:pos="360"/>
+          <w:tab w:val="num" w:pos="1080"/>
+        </w:tabs>
+        <w:ind w:left="1080"/>
+      </w:pPr>
       <w:proofErr w:type="gramStart"/>
       <w:r>
-        <w:t>pretty damn</w:t>
+        <w:t>i.e</w:t>
       </w:r>
       <w:proofErr w:type="gramEnd"/>
       <w:r>
-        <w:t xml:space="preserve"> straight</w:t>
-      </w:r>
-    </w:p>
-    <w:p>
-      <w:pPr>
-        <w:pStyle w:val="ListBullet"/>
-        <w:tabs>
-          <w:tab w:val="clear" w:pos="360"/>
-          <w:tab w:val="num" w:pos="1080"/>
-        </w:tabs>
-        <w:ind w:left="1080"/>
-      </w:pPr>
-      <w:r>
-        <w:t xml:space="preserve">i.e. </w:t>
-      </w:r>
-      <w:r>
-        <w:t xml:space="preserve">the deviations from linearity are </w:t>
-      </w:r>
-      <w:proofErr w:type="gramStart"/>
-      <w:r>
-        <w:t>pretty small</w:t>
-      </w:r>
-      <w:proofErr w:type="gramEnd"/>
-      <w:r>
-        <w:t xml:space="preserve">, + probably not worth worrying about. </w:t>
+        <w:t xml:space="preserve">. </w:t>
+      </w:r>
+      <w:r>
+        <w:t xml:space="preserve">the deviations from linearity are pretty small, + probably not worth worrying about. </w:t>
       </w:r>
     </w:p>
     <w:p>
@@ -15678,12 +15274,10 @@
         <w:t xml:space="preserve"> in the relationship between </w:t>
       </w:r>
       <w:proofErr w:type="spellStart"/>
-      <w:proofErr w:type="gramStart"/>
       <w:r>
         <w:t>dan.sleep</w:t>
       </w:r>
       <w:proofErr w:type="spellEnd"/>
-      <w:proofErr w:type="gramEnd"/>
       <w:r>
         <w:t xml:space="preserve"> + </w:t>
       </w:r>
@@ -15755,7 +15349,6 @@
         <w:t xml:space="preserve"> very widely used via </w:t>
       </w:r>
       <w:proofErr w:type="spellStart"/>
-      <w:proofErr w:type="gramStart"/>
       <w:r>
         <w:rPr>
           <w:b/>
@@ -15764,11 +15357,7 @@
       </w:r>
       <w:proofErr w:type="spellEnd"/>
       <w:r>
-        <w:t>(</w:t>
-      </w:r>
-      <w:proofErr w:type="gramEnd"/>
-      <w:r>
-        <w:t>) in car package</w:t>
+        <w:t>() in car package</w:t>
       </w:r>
     </w:p>
     <w:p>
@@ -16227,15 +15816,7 @@
         <w:ind w:left="1800"/>
       </w:pPr>
       <w:r>
-        <w:t xml:space="preserve">If variance is </w:t>
-      </w:r>
-      <w:proofErr w:type="gramStart"/>
-      <w:r>
-        <w:t>really constant</w:t>
-      </w:r>
-      <w:proofErr w:type="gramEnd"/>
-      <w:r>
-        <w:t xml:space="preserve">, the line through the middle should be horizontal + flat. </w:t>
+        <w:t xml:space="preserve">If variance is really constant, the line through the middle should be horizontal + flat. </w:t>
       </w:r>
     </w:p>
     <w:p>
@@ -16248,15 +15829,7 @@
         <w:ind w:left="720"/>
       </w:pPr>
       <w:r>
-        <w:t xml:space="preserve">Note this plot </w:t>
-      </w:r>
-      <w:proofErr w:type="gramStart"/>
-      <w:r>
-        <w:t>actually uses</w:t>
-      </w:r>
-      <w:proofErr w:type="gramEnd"/>
-      <w:r>
-        <w:t xml:space="preserve"> the </w:t>
+        <w:t xml:space="preserve">Note this plot actually uses the </w:t>
       </w:r>
       <w:r>
         <w:rPr>
@@ -16322,7 +15895,6 @@
         <w:t xml:space="preserve">car package provides </w:t>
       </w:r>
       <w:proofErr w:type="spellStart"/>
-      <w:proofErr w:type="gramStart"/>
       <w:r>
         <w:rPr>
           <w:b/>
@@ -16331,11 +15903,7 @@
       </w:r>
       <w:proofErr w:type="spellEnd"/>
       <w:r>
-        <w:t>(</w:t>
-      </w:r>
-      <w:proofErr w:type="gramEnd"/>
-      <w:r>
-        <w:t>) (</w:t>
+        <w:t>() (</w:t>
       </w:r>
       <w:r>
         <w:rPr>
@@ -16452,17 +16020,12 @@
         <w:t xml:space="preserve">Using default settings, </w:t>
       </w:r>
       <w:proofErr w:type="spellStart"/>
-      <w:proofErr w:type="gramStart"/>
       <w:r>
         <w:t>ncvTest</w:t>
       </w:r>
       <w:proofErr w:type="spellEnd"/>
       <w:r>
-        <w:t>(</w:t>
-      </w:r>
-      <w:proofErr w:type="gramEnd"/>
-      <w:r>
-        <w:t>) look</w:t>
+        <w:t>() look</w:t>
       </w:r>
       <w:r>
         <w:t xml:space="preserve">s for a relationship between </w:t>
@@ -16958,7 +16521,6 @@
         <w:t xml:space="preserve">However, the version implemented as the default in </w:t>
       </w:r>
       <w:proofErr w:type="spellStart"/>
-      <w:proofErr w:type="gramStart"/>
       <w:r>
         <w:rPr>
           <w:b/>
@@ -16967,11 +16529,7 @@
       </w:r>
       <w:proofErr w:type="spellEnd"/>
       <w:r>
-        <w:t>(</w:t>
-      </w:r>
-      <w:proofErr w:type="gramEnd"/>
-      <w:r>
-        <w:t>)</w:t>
+        <w:t>()</w:t>
       </w:r>
       <w:r>
         <w:t xml:space="preserve"> </w:t>
@@ -17124,7 +16682,6 @@
         <w:t xml:space="preserve">ou can use </w:t>
       </w:r>
       <w:proofErr w:type="spellStart"/>
-      <w:proofErr w:type="gramStart"/>
       <w:r>
         <w:rPr>
           <w:b/>
@@ -17133,11 +16690,7 @@
       </w:r>
       <w:proofErr w:type="spellEnd"/>
       <w:r>
-        <w:t>(</w:t>
-      </w:r>
-      <w:proofErr w:type="gramEnd"/>
-      <w:r>
-        <w:t>)</w:t>
+        <w:t>()</w:t>
       </w:r>
       <w:r>
         <w:t xml:space="preserve"> </w:t>
@@ -17274,15 +16827,7 @@
         <w:t xml:space="preserve">) = </w:t>
       </w:r>
       <w:r>
-        <w:t xml:space="preserve">useful for determining </w:t>
-      </w:r>
-      <w:proofErr w:type="gramStart"/>
-      <w:r>
-        <w:t>whether or not</w:t>
-      </w:r>
-      <w:proofErr w:type="gramEnd"/>
-      <w:r>
-        <w:t xml:space="preserve"> predictors in a regression model = too highly correlated w/ each other</w:t>
+        <w:t>useful for determining whether or not predictors in a regression model = too highly correlated w/ each other</w:t>
       </w:r>
     </w:p>
     <w:p>
@@ -17515,15 +17060,7 @@
         <w:t>square root of VIF</w:t>
       </w:r>
       <w:r>
-        <w:t xml:space="preserve"> is </w:t>
-      </w:r>
-      <w:proofErr w:type="gramStart"/>
-      <w:r>
-        <w:t>pretty interpretable</w:t>
-      </w:r>
-      <w:proofErr w:type="gramEnd"/>
-      <w:r>
-        <w:t xml:space="preserve"> = </w:t>
+        <w:t xml:space="preserve"> is pretty interpretable = </w:t>
       </w:r>
       <w:r>
         <w:t xml:space="preserve">tells you how much wider the </w:t>
@@ -17788,15 +17325,7 @@
         <w:ind w:left="720"/>
       </w:pPr>
       <w:r>
-        <w:t xml:space="preserve">We have some </w:t>
-      </w:r>
-      <w:proofErr w:type="gramStart"/>
-      <w:r>
-        <w:t>fairly large</w:t>
-      </w:r>
-      <w:proofErr w:type="gramEnd"/>
-      <w:r>
-        <w:t xml:space="preserve"> correlations between some </w:t>
+        <w:t xml:space="preserve">We have some fairly large correlations between some </w:t>
       </w:r>
       <w:r>
         <w:t>predictor variables</w:t>
@@ -17965,15 +17494,7 @@
         <w:t>1</w:t>
       </w:r>
       <w:r>
-        <w:t xml:space="preserve"> </w:t>
-      </w:r>
-      <w:proofErr w:type="gramStart"/>
-      <w:r>
-        <w:t>fairly major</w:t>
-      </w:r>
-      <w:proofErr w:type="gramEnd"/>
-      <w:r>
-        <w:t xml:space="preserve"> problem that remains </w:t>
+        <w:t xml:space="preserve"> fairly major problem that remains </w:t>
       </w:r>
       <w:r>
         <w:t xml:space="preserve">= </w:t>
@@ -18507,7 +18028,6 @@
       <w:r>
         <w:t xml:space="preserve">the default used in </w:t>
       </w:r>
-      <w:proofErr w:type="gramStart"/>
       <w:r>
         <w:rPr>
           <w:b/>
@@ -18515,11 +18035,7 @@
         <w:t>step</w:t>
       </w:r>
       <w:r>
-        <w:t>(</w:t>
-      </w:r>
-      <w:proofErr w:type="gramEnd"/>
-      <w:r>
-        <w:t>)</w:t>
+        <w:t>()</w:t>
       </w:r>
     </w:p>
     <w:p>
@@ -18617,24 +18133,7 @@
         <w:ind w:left="1080"/>
       </w:pPr>
       <w:r>
-        <w:t>Note,</w:t>
-      </w:r>
-      <w:r>
-        <w:t xml:space="preserve"> </w:t>
-      </w:r>
-      <w:proofErr w:type="gramStart"/>
-      <w:r>
-        <w:t>step(</w:t>
-      </w:r>
-      <w:proofErr w:type="gramEnd"/>
-      <w:r>
-        <w:t>)</w:t>
-      </w:r>
-      <w:r>
-        <w:t xml:space="preserve"> </w:t>
-      </w:r>
-      <w:r>
-        <w:t xml:space="preserve">computes the </w:t>
+        <w:t xml:space="preserve">Note, step() computes the </w:t>
       </w:r>
       <w:r>
         <w:rPr>
@@ -18643,16 +18142,7 @@
         <w:t>full</w:t>
       </w:r>
       <w:r>
-        <w:t xml:space="preserve"> version of AIC, including </w:t>
-      </w:r>
-      <w:r>
-        <w:t xml:space="preserve">irrelevant constants that’ve been </w:t>
-      </w:r>
-      <w:r>
-        <w:t xml:space="preserve">dropped </w:t>
-      </w:r>
-      <w:r>
-        <w:t>above</w:t>
+        <w:t xml:space="preserve"> version of AIC, including irrelevant constants that’ve been dropped above</w:t>
       </w:r>
     </w:p>
     <w:p>
@@ -18664,16 +18154,8 @@
         </w:tabs>
         <w:ind w:left="1080"/>
       </w:pPr>
-      <w:proofErr w:type="gramStart"/>
-      <w:r>
-        <w:t>As a consequence</w:t>
-      </w:r>
-      <w:proofErr w:type="gramEnd"/>
-      <w:r>
-        <w:t xml:space="preserve">, </w:t>
-      </w:r>
-      <w:r>
-        <w:t xml:space="preserve">this equation won’t correctly describe the AIC values you see in the outputs. </w:t>
+      <w:r>
+        <w:t xml:space="preserve">As a consequence, this equation won’t correctly describe the AIC values you see in the outputs. </w:t>
       </w:r>
     </w:p>
     <w:p>
@@ -18686,33 +18168,7 @@
         <w:ind w:left="1080"/>
       </w:pPr>
       <w:r>
-        <w:t xml:space="preserve">However, if you calculate AIC values using </w:t>
-      </w:r>
-      <w:r>
-        <w:t xml:space="preserve">this </w:t>
-      </w:r>
-      <w:r>
-        <w:t xml:space="preserve">formula for </w:t>
-      </w:r>
-      <w:r>
-        <w:t xml:space="preserve">2 </w:t>
-      </w:r>
-      <w:r>
-        <w:t xml:space="preserve">different regression models </w:t>
-      </w:r>
-      <w:r>
-        <w:t xml:space="preserve">+ </w:t>
-      </w:r>
-      <w:r>
-        <w:t xml:space="preserve">take the difference between them, this will be the same as the differences between AIC values </w:t>
-      </w:r>
-      <w:proofErr w:type="gramStart"/>
-      <w:r>
-        <w:t>step(</w:t>
-      </w:r>
-      <w:proofErr w:type="gramEnd"/>
-      <w:r>
-        <w:t xml:space="preserve">) reports. </w:t>
+        <w:t xml:space="preserve">However, if you calculate AIC values using this formula for 2 different regression models + take the difference between them, this will be the same as the differences between AIC values step() reports. </w:t>
       </w:r>
     </w:p>
     <w:p>
@@ -18725,10 +18181,7 @@
         <w:ind w:left="1080"/>
       </w:pPr>
       <w:r>
-        <w:t>In practi</w:t>
-      </w:r>
-      <w:r>
-        <w:t>ce, this is all you care about</w:t>
+        <w:t>In practice, this is all you care about</w:t>
       </w:r>
     </w:p>
     <w:p>
@@ -18757,46 +18210,47 @@
         <w:rPr>
           <w:highlight w:val="yellow"/>
         </w:rPr>
-        <w:t xml:space="preserve"> of an AIC statistic isn’t very informative, but the </w:t>
-      </w:r>
-      <w:r>
+        <w:t xml:space="preserve"> of an AIC statistic isn’t very informative, but the DIFFERENCES between 2 AIC values are useful, as these provide a measure of the extent to which one model outperforms another</w:t>
+      </w:r>
+      <w:r>
+        <w:t>.</w:t>
+      </w:r>
+    </w:p>
+    <w:p>
+      <w:pPr>
+        <w:pStyle w:val="ListBullet"/>
+        <w:tabs>
+          <w:tab w:val="clear" w:pos="360"/>
+          <w:tab w:val="num" w:pos="720"/>
+        </w:tabs>
+        <w:ind w:left="720"/>
         <w:rPr>
           <w:highlight w:val="yellow"/>
         </w:rPr>
-        <w:t xml:space="preserve">DIFFERENCES </w:t>
-      </w:r>
+      </w:pPr>
       <w:r>
         <w:rPr>
           <w:highlight w:val="yellow"/>
         </w:rPr>
-        <w:t xml:space="preserve">between </w:t>
+        <w:t xml:space="preserve">Smaller </w:t>
       </w:r>
       <w:r>
         <w:rPr>
           <w:highlight w:val="yellow"/>
         </w:rPr>
-        <w:t>2</w:t>
+        <w:t>AIC value</w:t>
       </w:r>
       <w:r>
         <w:rPr>
           <w:highlight w:val="yellow"/>
         </w:rPr>
-        <w:t xml:space="preserve"> AIC values are useful, </w:t>
+        <w:t xml:space="preserve"> = </w:t>
       </w:r>
       <w:r>
         <w:rPr>
           <w:highlight w:val="yellow"/>
         </w:rPr>
-        <w:t xml:space="preserve">as </w:t>
-      </w:r>
-      <w:r>
-        <w:rPr>
-          <w:highlight w:val="yellow"/>
-        </w:rPr>
-        <w:t>these provide a measure of the extent to which one model outperforms another</w:t>
-      </w:r>
-      <w:r>
-        <w:t>.</w:t>
+        <w:t xml:space="preserve">better model performance </w:t>
       </w:r>
     </w:p>
     <w:p>
@@ -18807,57 +18261,12 @@
           <w:tab w:val="num" w:pos="720"/>
         </w:tabs>
         <w:ind w:left="720"/>
-        <w:rPr>
-          <w:highlight w:val="yellow"/>
-        </w:rPr>
-      </w:pPr>
-      <w:r>
-        <w:rPr>
-          <w:highlight w:val="yellow"/>
-        </w:rPr>
-        <w:t xml:space="preserve">Smaller </w:t>
-      </w:r>
-      <w:r>
-        <w:rPr>
-          <w:highlight w:val="yellow"/>
-        </w:rPr>
-        <w:t>AIC value</w:t>
-      </w:r>
-      <w:r>
-        <w:rPr>
-          <w:highlight w:val="yellow"/>
-        </w:rPr>
-        <w:t xml:space="preserve"> = </w:t>
-      </w:r>
-      <w:r>
-        <w:rPr>
-          <w:highlight w:val="yellow"/>
-        </w:rPr>
-        <w:t xml:space="preserve">better model performance </w:t>
-      </w:r>
-    </w:p>
-    <w:p>
-      <w:pPr>
-        <w:pStyle w:val="ListBullet"/>
-        <w:tabs>
-          <w:tab w:val="clear" w:pos="360"/>
-          <w:tab w:val="num" w:pos="720"/>
-        </w:tabs>
-        <w:ind w:left="720"/>
       </w:pPr>
       <w:r>
         <w:t>Ignoring low-</w:t>
       </w:r>
       <w:r>
-        <w:t xml:space="preserve">level details, it’s </w:t>
-      </w:r>
-      <w:proofErr w:type="gramStart"/>
-      <w:r>
-        <w:t>fairly obvious</w:t>
-      </w:r>
-      <w:proofErr w:type="gramEnd"/>
-      <w:r>
-        <w:t xml:space="preserve"> what </w:t>
+        <w:t xml:space="preserve">level details, it’s fairly obvious what </w:t>
       </w:r>
       <w:r>
         <w:t>AIC does</w:t>
@@ -19562,12 +18971,10 @@
         <w:t xml:space="preserve">tried removing </w:t>
       </w:r>
       <w:proofErr w:type="spellStart"/>
-      <w:proofErr w:type="gramStart"/>
       <w:r>
         <w:t>baby.sleep</w:t>
       </w:r>
       <w:proofErr w:type="spellEnd"/>
-      <w:proofErr w:type="gramEnd"/>
       <w:r>
         <w:t>, which is indicated by -</w:t>
       </w:r>
@@ -19792,15 +19199,7 @@
         <w:t xml:space="preserve"> s</w:t>
       </w:r>
       <w:r>
-        <w:t xml:space="preserve">o </w:t>
-      </w:r>
-      <w:proofErr w:type="gramStart"/>
-      <w:r>
-        <w:t>step(</w:t>
-      </w:r>
-      <w:proofErr w:type="gramEnd"/>
-      <w:r>
-        <w:t>)</w:t>
+        <w:t>o step()</w:t>
       </w:r>
       <w:r>
         <w:t xml:space="preserve"> stops </w:t>
@@ -20169,128 +19568,106 @@
         <w:rPr>
           <w:i/>
         </w:rPr>
-        <w:t xml:space="preserve">n general, forward + backward selection </w:t>
-      </w:r>
-      <w:proofErr w:type="gramStart"/>
+        <w:t xml:space="preserve">n general, forward + backward selection don’t always end up in the same place. </w:t>
+      </w:r>
+    </w:p>
+    <w:p>
+      <w:pPr>
+        <w:pStyle w:val="ListBullet"/>
+      </w:pPr>
+      <w:r>
+        <w:t xml:space="preserve">A caveat: </w:t>
+      </w:r>
+      <w:r>
+        <w:t>Automated variable selection methods are seductive things, especially when bundled up in (fairly</w:t>
+      </w:r>
+      <w:r>
+        <w:t>) simple functions like step()</w:t>
+      </w:r>
+    </w:p>
+    <w:p>
+      <w:pPr>
+        <w:pStyle w:val="ListBullet"/>
+      </w:pPr>
+      <w:r>
+        <w:t xml:space="preserve">They provide an element of objectivity to </w:t>
+      </w:r>
+      <w:r>
+        <w:t xml:space="preserve">model selection </w:t>
+      </w:r>
+      <w:r>
+        <w:t>+ that’s kind of nice + u</w:t>
+      </w:r>
+      <w:r>
+        <w:t xml:space="preserve">nfortunately, they’re sometimes used as an excuse for thoughtlessness. </w:t>
+      </w:r>
+    </w:p>
+    <w:p>
+      <w:pPr>
+        <w:pStyle w:val="ListBullet"/>
+      </w:pPr>
+      <w:r>
+        <w:t xml:space="preserve">No longer do you have to think carefully about which predictors to add to </w:t>
+      </w:r>
+      <w:r>
+        <w:t xml:space="preserve">a </w:t>
+      </w:r>
+      <w:r>
+        <w:t>model + what the theoretical basis for their inclusion might be</w:t>
+      </w:r>
+      <w:r>
+        <w:t xml:space="preserve"> as </w:t>
+      </w:r>
+      <w:r>
+        <w:t>everything</w:t>
+      </w:r>
+      <w:r>
+        <w:t xml:space="preserve"> is solved by the magic of AIC</w:t>
+      </w:r>
+    </w:p>
+    <w:p>
+      <w:pPr>
+        <w:pStyle w:val="ListBullet"/>
+      </w:pPr>
+      <w:r>
+        <w:t xml:space="preserve">There’s </w:t>
+      </w:r>
+      <w:r>
+        <w:t xml:space="preserve">very little agreement on what counts as appropriate model selection criterion. </w:t>
+      </w:r>
+    </w:p>
+    <w:p>
+      <w:pPr>
+        <w:pStyle w:val="ListBullet"/>
+      </w:pPr>
+      <w:r>
+        <w:t xml:space="preserve">AIC is hardly the </w:t>
+      </w:r>
+      <w:r>
+        <w:t xml:space="preserve">Word of the Gods of Statistics </w:t>
+      </w:r>
+      <w:r>
+        <w:sym w:font="Wingdings" w:char="F0E0"/>
+      </w:r>
+      <w:r>
+        <w:t xml:space="preserve"> </w:t>
+      </w:r>
+      <w:r>
+        <w:t xml:space="preserve">It’s an </w:t>
+      </w:r>
       <w:r>
         <w:rPr>
           <w:i/>
         </w:rPr>
-        <w:t>don’t</w:t>
-      </w:r>
-      <w:proofErr w:type="gramEnd"/>
+        <w:t>approximation</w:t>
+      </w:r>
+      <w:r>
+        <w:t xml:space="preserve">, derived under </w:t>
+      </w:r>
       <w:r>
         <w:rPr>
           <w:i/>
         </w:rPr>
-        <w:t xml:space="preserve"> always end up in the same place. </w:t>
-      </w:r>
-    </w:p>
-    <w:p>
-      <w:pPr>
-        <w:pStyle w:val="ListBullet"/>
-      </w:pPr>
-      <w:r>
-        <w:t xml:space="preserve">A caveat: </w:t>
-      </w:r>
-      <w:r>
-        <w:t>Automated variable selection methods are seductive things, especially when bundled up in (fairly</w:t>
-      </w:r>
-      <w:r>
-        <w:t xml:space="preserve">) simple functions like </w:t>
-      </w:r>
-      <w:proofErr w:type="gramStart"/>
-      <w:r>
-        <w:t>step(</w:t>
-      </w:r>
-      <w:proofErr w:type="gramEnd"/>
-      <w:r>
-        <w:t>)</w:t>
-      </w:r>
-    </w:p>
-    <w:p>
-      <w:pPr>
-        <w:pStyle w:val="ListBullet"/>
-      </w:pPr>
-      <w:r>
-        <w:t xml:space="preserve">They provide an element of objectivity to </w:t>
-      </w:r>
-      <w:r>
-        <w:t xml:space="preserve">model selection </w:t>
-      </w:r>
-      <w:r>
-        <w:t>+ that’s kind of nice + u</w:t>
-      </w:r>
-      <w:r>
-        <w:t xml:space="preserve">nfortunately, they’re sometimes used as an excuse for thoughtlessness. </w:t>
-      </w:r>
-    </w:p>
-    <w:p>
-      <w:pPr>
-        <w:pStyle w:val="ListBullet"/>
-      </w:pPr>
-      <w:r>
-        <w:t xml:space="preserve">No longer do you have to think carefully about which predictors to add to </w:t>
-      </w:r>
-      <w:r>
-        <w:t xml:space="preserve">a </w:t>
-      </w:r>
-      <w:r>
-        <w:t>model + what the theoretical basis for their inclusion might be</w:t>
-      </w:r>
-      <w:r>
-        <w:t xml:space="preserve"> as </w:t>
-      </w:r>
-      <w:r>
-        <w:t>everything</w:t>
-      </w:r>
-      <w:r>
-        <w:t xml:space="preserve"> is solved by the magic of AIC</w:t>
-      </w:r>
-    </w:p>
-    <w:p>
-      <w:pPr>
-        <w:pStyle w:val="ListBullet"/>
-      </w:pPr>
-      <w:r>
-        <w:t xml:space="preserve">There’s </w:t>
-      </w:r>
-      <w:r>
-        <w:t xml:space="preserve">very little agreement on what counts as appropriate model selection criterion. </w:t>
-      </w:r>
-    </w:p>
-    <w:p>
-      <w:pPr>
-        <w:pStyle w:val="ListBullet"/>
-      </w:pPr>
-      <w:r>
-        <w:t xml:space="preserve">AIC is hardly the </w:t>
-      </w:r>
-      <w:r>
-        <w:t xml:space="preserve">Word of the Gods of Statistics </w:t>
-      </w:r>
-      <w:r>
-        <w:sym w:font="Wingdings" w:char="F0E0"/>
-      </w:r>
-      <w:r>
-        <w:t xml:space="preserve"> </w:t>
-      </w:r>
-      <w:r>
-        <w:t xml:space="preserve">It’s an </w:t>
-      </w:r>
-      <w:r>
-        <w:rPr>
-          <w:i/>
-        </w:rPr>
-        <w:t>approximation</w:t>
-      </w:r>
-      <w:r>
-        <w:t xml:space="preserve">, derived under </w:t>
-      </w:r>
-      <w:r>
-        <w:rPr>
-          <w:i/>
-        </w:rPr>
         <w:t>certain assumptions</w:t>
       </w:r>
       <w:r>
@@ -20420,15 +19797,7 @@
         <w:t>if staring at result</w:t>
       </w:r>
       <w:r>
-        <w:t xml:space="preserve">s of a </w:t>
-      </w:r>
-      <w:proofErr w:type="gramStart"/>
-      <w:r>
-        <w:t>step(</w:t>
-      </w:r>
-      <w:proofErr w:type="gramEnd"/>
-      <w:r>
-        <w:t xml:space="preserve">) procedure </w:t>
+        <w:t xml:space="preserve">s of a step() procedure </w:t>
       </w:r>
       <w:r>
         <w:t>+ the model that makes sense is close to having the smallest AIC, but is narrowly defeated by a model</w:t>
@@ -20559,221 +19928,217 @@
         <w:t xml:space="preserve">That is, we’re interested in the relationship between </w:t>
       </w:r>
       <w:proofErr w:type="spellStart"/>
+      <w:r>
+        <w:t>baby.sleep</w:t>
+      </w:r>
+      <w:proofErr w:type="spellEnd"/>
+      <w:r>
+        <w:t xml:space="preserve"> </w:t>
+      </w:r>
       <w:proofErr w:type="gramStart"/>
       <w:r>
+        <w:t>+</w:t>
+      </w:r>
+      <w:proofErr w:type="gramEnd"/>
+      <w:r>
+        <w:t xml:space="preserve"> </w:t>
+      </w:r>
+      <w:proofErr w:type="spellStart"/>
+      <w:r>
+        <w:t>dan.grump</w:t>
+      </w:r>
+      <w:proofErr w:type="spellEnd"/>
+      <w:r>
+        <w:t xml:space="preserve">, + from that perspective </w:t>
+      </w:r>
+      <w:proofErr w:type="spellStart"/>
+      <w:r>
+        <w:t>dan.sleep</w:t>
+      </w:r>
+      <w:proofErr w:type="spellEnd"/>
+      <w:r>
+        <w:t xml:space="preserve"> + day are </w:t>
+      </w:r>
+      <w:r>
+        <w:rPr>
+          <w:b/>
+        </w:rPr>
+        <w:t>nuisance variable</w:t>
+      </w:r>
+      <w:r>
+        <w:rPr>
+          <w:b/>
+        </w:rPr>
+        <w:t>s</w:t>
+      </w:r>
+      <w:r>
+        <w:t xml:space="preserve"> </w:t>
+      </w:r>
+      <w:r>
+        <w:t xml:space="preserve">or </w:t>
+      </w:r>
+      <w:r>
+        <w:rPr>
+          <w:b/>
+        </w:rPr>
+        <w:t>covariates</w:t>
+      </w:r>
+      <w:r>
+        <w:t xml:space="preserve"> we want to control for. </w:t>
+      </w:r>
+    </w:p>
+    <w:p>
+      <w:pPr>
+        <w:pStyle w:val="ListBullet"/>
+        <w:tabs>
+          <w:tab w:val="clear" w:pos="360"/>
+          <w:tab w:val="num" w:pos="720"/>
+        </w:tabs>
+        <w:ind w:left="720"/>
+      </w:pPr>
+      <w:r>
+        <w:t>Here</w:t>
+      </w:r>
+      <w:r>
+        <w:t xml:space="preserve">, </w:t>
+      </w:r>
+      <w:r>
+        <w:t xml:space="preserve">we’d </w:t>
+      </w:r>
+      <w:r>
+        <w:t xml:space="preserve">like to know whether </w:t>
+      </w:r>
+      <w:proofErr w:type="spellStart"/>
+      <w:r>
+        <w:rPr>
+          <w:b/>
+        </w:rPr>
+        <w:t>dan.grump</w:t>
+      </w:r>
+      <w:proofErr w:type="spellEnd"/>
+      <w:r>
+        <w:rPr>
+          <w:b/>
+        </w:rPr>
+        <w:t xml:space="preserve"> ~ </w:t>
+      </w:r>
+      <w:proofErr w:type="spellStart"/>
+      <w:r>
+        <w:rPr>
+          <w:b/>
+        </w:rPr>
+        <w:t>dan.sleep</w:t>
+      </w:r>
+      <w:proofErr w:type="spellEnd"/>
+      <w:r>
+        <w:rPr>
+          <w:b/>
+        </w:rPr>
+        <w:t xml:space="preserve"> + day + </w:t>
+      </w:r>
+      <w:proofErr w:type="spellStart"/>
+      <w:r>
+        <w:rPr>
+          <w:b/>
+        </w:rPr>
         <w:t>baby.sleep</w:t>
       </w:r>
       <w:proofErr w:type="spellEnd"/>
-      <w:proofErr w:type="gramEnd"/>
-      <w:r>
-        <w:t xml:space="preserve"> + </w:t>
+      <w:r>
+        <w:t xml:space="preserve"> (Model 1, or M1) is a better regression model for these data than </w:t>
       </w:r>
       <w:proofErr w:type="spellStart"/>
       <w:r>
+        <w:rPr>
+          <w:b/>
+        </w:rPr>
         <w:t>dan.grump</w:t>
       </w:r>
       <w:proofErr w:type="spellEnd"/>
       <w:r>
-        <w:t xml:space="preserve">, + from that perspective </w:t>
+        <w:rPr>
+          <w:b/>
+        </w:rPr>
+        <w:t xml:space="preserve"> ~ </w:t>
       </w:r>
       <w:proofErr w:type="spellStart"/>
       <w:r>
+        <w:rPr>
+          <w:b/>
+        </w:rPr>
         <w:t>dan.sleep</w:t>
       </w:r>
       <w:proofErr w:type="spellEnd"/>
       <w:r>
-        <w:t xml:space="preserve"> + day are </w:t>
-      </w:r>
-      <w:r>
-        <w:rPr>
-          <w:b/>
-        </w:rPr>
-        <w:t>nuisance variable</w:t>
-      </w:r>
-      <w:r>
-        <w:rPr>
-          <w:b/>
-        </w:rPr>
-        <w:t>s</w:t>
+        <w:rPr>
+          <w:b/>
+        </w:rPr>
+        <w:t xml:space="preserve"> + day</w:t>
+      </w:r>
+      <w:r>
+        <w:t xml:space="preserve"> (Model 0, or M0). </w:t>
+      </w:r>
+    </w:p>
+    <w:p>
+      <w:pPr>
+        <w:pStyle w:val="ListBullet"/>
+        <w:tabs>
+          <w:tab w:val="clear" w:pos="360"/>
+          <w:tab w:val="num" w:pos="720"/>
+        </w:tabs>
+        <w:ind w:left="720"/>
+      </w:pPr>
+      <w:r>
+        <w:t xml:space="preserve">There are </w:t>
+      </w:r>
+      <w:r>
+        <w:t xml:space="preserve">2 </w:t>
+      </w:r>
+      <w:r>
+        <w:t xml:space="preserve">different ways we can compare these </w:t>
+      </w:r>
+      <w:r>
+        <w:t xml:space="preserve">2 </w:t>
+      </w:r>
+      <w:r>
+        <w:t>models</w:t>
+      </w:r>
+      <w:r>
+        <w:t xml:space="preserve">: 1 </w:t>
+      </w:r>
+      <w:r>
+        <w:t xml:space="preserve">based on a model selection criterion like AIC, + the other based on an explicit hypothesis test. </w:t>
+      </w:r>
+    </w:p>
+    <w:p>
+      <w:pPr>
+        <w:pStyle w:val="ListBullet"/>
+        <w:tabs>
+          <w:tab w:val="clear" w:pos="360"/>
+          <w:tab w:val="num" w:pos="720"/>
+        </w:tabs>
+        <w:ind w:left="720"/>
+      </w:pPr>
+      <w:r>
+        <w:rPr>
+          <w:u w:val="single"/>
+        </w:rPr>
+        <w:t>AIC-</w:t>
+      </w:r>
+      <w:r>
+        <w:rPr>
+          <w:u w:val="single"/>
+        </w:rPr>
+        <w:t>based approach</w:t>
       </w:r>
       <w:r>
         <w:t xml:space="preserve"> </w:t>
       </w:r>
       <w:r>
-        <w:t xml:space="preserve">or </w:t>
-      </w:r>
-      <w:r>
-        <w:rPr>
-          <w:b/>
-        </w:rPr>
-        <w:t>covariates</w:t>
-      </w:r>
-      <w:r>
-        <w:t xml:space="preserve"> we want to control for. </w:t>
-      </w:r>
-    </w:p>
-    <w:p>
-      <w:pPr>
-        <w:pStyle w:val="ListBullet"/>
-        <w:tabs>
-          <w:tab w:val="clear" w:pos="360"/>
-          <w:tab w:val="num" w:pos="720"/>
-        </w:tabs>
-        <w:ind w:left="720"/>
-      </w:pPr>
-      <w:r>
-        <w:t>Here</w:t>
-      </w:r>
-      <w:r>
-        <w:t xml:space="preserve">, </w:t>
-      </w:r>
-      <w:r>
-        <w:t xml:space="preserve">we’d </w:t>
-      </w:r>
-      <w:r>
-        <w:t xml:space="preserve">like to know whether </w:t>
-      </w:r>
-      <w:proofErr w:type="spellStart"/>
-      <w:proofErr w:type="gramStart"/>
-      <w:r>
-        <w:rPr>
-          <w:b/>
-        </w:rPr>
-        <w:t>dan.grump</w:t>
-      </w:r>
-      <w:proofErr w:type="spellEnd"/>
-      <w:proofErr w:type="gramEnd"/>
-      <w:r>
-        <w:rPr>
-          <w:b/>
-        </w:rPr>
-        <w:t xml:space="preserve"> ~ </w:t>
-      </w:r>
-      <w:proofErr w:type="spellStart"/>
-      <w:r>
-        <w:rPr>
-          <w:b/>
-        </w:rPr>
-        <w:t>dan.sleep</w:t>
-      </w:r>
-      <w:proofErr w:type="spellEnd"/>
-      <w:r>
-        <w:rPr>
-          <w:b/>
-        </w:rPr>
-        <w:t xml:space="preserve"> + day + </w:t>
-      </w:r>
-      <w:proofErr w:type="spellStart"/>
-      <w:r>
-        <w:rPr>
-          <w:b/>
-        </w:rPr>
-        <w:t>baby.sleep</w:t>
-      </w:r>
-      <w:proofErr w:type="spellEnd"/>
-      <w:r>
-        <w:t xml:space="preserve"> (Model 1, or M1) is a better regression model for these data than </w:t>
-      </w:r>
-      <w:proofErr w:type="spellStart"/>
-      <w:r>
-        <w:rPr>
-          <w:b/>
-        </w:rPr>
-        <w:t>dan.grump</w:t>
-      </w:r>
-      <w:proofErr w:type="spellEnd"/>
-      <w:r>
-        <w:rPr>
-          <w:b/>
-        </w:rPr>
-        <w:t xml:space="preserve"> ~ </w:t>
-      </w:r>
-      <w:proofErr w:type="spellStart"/>
-      <w:r>
-        <w:rPr>
-          <w:b/>
-        </w:rPr>
-        <w:t>dan.sleep</w:t>
-      </w:r>
-      <w:proofErr w:type="spellEnd"/>
-      <w:r>
-        <w:rPr>
-          <w:b/>
-        </w:rPr>
-        <w:t xml:space="preserve"> + day</w:t>
-      </w:r>
-      <w:r>
-        <w:t xml:space="preserve"> (Model 0, or M0). </w:t>
-      </w:r>
-    </w:p>
-    <w:p>
-      <w:pPr>
-        <w:pStyle w:val="ListBullet"/>
-        <w:tabs>
-          <w:tab w:val="clear" w:pos="360"/>
-          <w:tab w:val="num" w:pos="720"/>
-        </w:tabs>
-        <w:ind w:left="720"/>
-      </w:pPr>
-      <w:r>
-        <w:t xml:space="preserve">There are </w:t>
-      </w:r>
-      <w:r>
-        <w:t xml:space="preserve">2 </w:t>
-      </w:r>
-      <w:r>
-        <w:t xml:space="preserve">different ways we can compare these </w:t>
-      </w:r>
-      <w:r>
-        <w:t xml:space="preserve">2 </w:t>
-      </w:r>
-      <w:r>
-        <w:t>models</w:t>
-      </w:r>
-      <w:r>
-        <w:t xml:space="preserve">: 1 </w:t>
-      </w:r>
-      <w:r>
-        <w:t xml:space="preserve">based on a model selection criterion like AIC, + the other based on an explicit hypothesis test. </w:t>
-      </w:r>
-    </w:p>
-    <w:p>
-      <w:pPr>
-        <w:pStyle w:val="ListBullet"/>
-        <w:tabs>
-          <w:tab w:val="clear" w:pos="360"/>
-          <w:tab w:val="num" w:pos="720"/>
-        </w:tabs>
-        <w:ind w:left="720"/>
-      </w:pPr>
-      <w:r>
-        <w:rPr>
-          <w:u w:val="single"/>
-        </w:rPr>
-        <w:t>AIC-</w:t>
-      </w:r>
-      <w:r>
-        <w:rPr>
-          <w:u w:val="single"/>
-        </w:rPr>
-        <w:t>based approach</w:t>
-      </w:r>
-      <w:r>
-        <w:t xml:space="preserve"> </w:t>
-      </w:r>
-      <w:r>
         <w:t xml:space="preserve">= simpler </w:t>
       </w:r>
       <w:r>
-        <w:t xml:space="preserve">+ follows naturally from </w:t>
-      </w:r>
-      <w:proofErr w:type="gramStart"/>
-      <w:r>
-        <w:t>step(</w:t>
-      </w:r>
-      <w:proofErr w:type="gramEnd"/>
-      <w:r>
-        <w:t>)</w:t>
+        <w:t>+ follows naturally from step()</w:t>
       </w:r>
     </w:p>
     <w:p>
@@ -20861,15 +20226,7 @@
         <w:t xml:space="preserve">Now </w:t>
       </w:r>
       <w:r>
-        <w:t xml:space="preserve">could use </w:t>
-      </w:r>
-      <w:proofErr w:type="gramStart"/>
-      <w:r>
-        <w:t>summary(</w:t>
-      </w:r>
-      <w:proofErr w:type="gramEnd"/>
-      <w:r>
-        <w:t>)</w:t>
+        <w:t>could use summary()</w:t>
       </w:r>
       <w:r>
         <w:t xml:space="preserve"> </w:t>
@@ -20907,15 +20264,7 @@
         <w:ind w:left="1080"/>
       </w:pPr>
       <w:r>
-        <w:t xml:space="preserve">Conveniently, </w:t>
-      </w:r>
-      <w:proofErr w:type="gramStart"/>
-      <w:r>
-        <w:t>AIC(</w:t>
-      </w:r>
-      <w:proofErr w:type="gramEnd"/>
-      <w:r>
-        <w:t>)</w:t>
+        <w:t>Conveniently, AIC()</w:t>
       </w:r>
       <w:r>
         <w:t xml:space="preserve"> </w:t>
@@ -21013,10 +20362,7 @@
         <w:ind w:left="1440"/>
       </w:pPr>
       <w:r>
-        <w:t xml:space="preserve">There </w:t>
-      </w:r>
-      <w:r>
-        <w:t xml:space="preserve">is also </w:t>
+        <w:t xml:space="preserve">There is also </w:t>
       </w:r>
       <w:proofErr w:type="gramStart"/>
       <w:r>
@@ -21052,76 +20398,211 @@
         <w:ind w:left="1440"/>
       </w:pPr>
       <w:r>
-        <w:t xml:space="preserve">Could </w:t>
-      </w:r>
-      <w:r>
-        <w:t xml:space="preserve">type </w:t>
-      </w:r>
-      <w:r>
-        <w:rPr>
-          <w:b/>
-        </w:rPr>
-        <w:t>BIC(M</w:t>
+        <w:t xml:space="preserve">Could type </w:t>
       </w:r>
       <w:proofErr w:type="gramStart"/>
       <w:r>
         <w:rPr>
           <w:b/>
         </w:rPr>
-        <w:t>0,M</w:t>
+        <w:t>BIC(</w:t>
       </w:r>
       <w:proofErr w:type="gramEnd"/>
       <w:r>
         <w:rPr>
           <w:b/>
         </w:rPr>
-        <w:t>1)</w:t>
+        <w:t>M0,M1)</w:t>
+      </w:r>
+      <w:r>
+        <w:t xml:space="preserve"> + get a very similar output. </w:t>
+      </w:r>
+    </w:p>
+    <w:p>
+      <w:pPr>
+        <w:pStyle w:val="ListBullet"/>
+        <w:tabs>
+          <w:tab w:val="clear" w:pos="360"/>
+          <w:tab w:val="num" w:pos="1440"/>
+        </w:tabs>
+        <w:ind w:left="1440"/>
+      </w:pPr>
+      <w:r>
+        <w:t xml:space="preserve">If using 1 of these 2, the empirical evidence suggests BIC </w:t>
+      </w:r>
+      <w:r>
+        <w:t xml:space="preserve">= </w:t>
+      </w:r>
+      <w:r>
+        <w:t>the better criterion of the</w:t>
+      </w:r>
+      <w:r>
+        <w:t xml:space="preserve"> 2</w:t>
+      </w:r>
+      <w:r>
+        <w:t xml:space="preserve">. </w:t>
+      </w:r>
+    </w:p>
+    <w:p>
+      <w:pPr>
+        <w:pStyle w:val="ListBullet"/>
+        <w:tabs>
+          <w:tab w:val="clear" w:pos="360"/>
+          <w:tab w:val="num" w:pos="1440"/>
+        </w:tabs>
+        <w:ind w:left="1440"/>
+      </w:pPr>
+      <w:r>
+        <w:t xml:space="preserve">In most simulation studies, </w:t>
+      </w:r>
+      <w:r>
+        <w:t>BIC does a much better job of selecting the correct model</w:t>
+      </w:r>
+    </w:p>
+    <w:p>
+      <w:pPr>
+        <w:pStyle w:val="ListBullet"/>
+        <w:tabs>
+          <w:tab w:val="clear" w:pos="360"/>
+          <w:tab w:val="num" w:pos="720"/>
+        </w:tabs>
+        <w:ind w:left="720"/>
+        <w:rPr>
+          <w:u w:val="single"/>
+        </w:rPr>
+      </w:pPr>
+      <w:r>
+        <w:rPr>
+          <w:u w:val="single"/>
+        </w:rPr>
+        <w:t>Hypothesis-</w:t>
+      </w:r>
+      <w:r>
+        <w:rPr>
+          <w:u w:val="single"/>
+        </w:rPr>
+        <w:t>testing framework</w:t>
+      </w:r>
+      <w:r>
+        <w:rPr>
+          <w:u w:val="single"/>
+        </w:rPr>
+        <w:t xml:space="preserve"> approach</w:t>
+      </w:r>
+    </w:p>
+    <w:p>
+      <w:pPr>
+        <w:pStyle w:val="ListBullet"/>
+        <w:tabs>
+          <w:tab w:val="clear" w:pos="360"/>
+          <w:tab w:val="num" w:pos="1080"/>
+        </w:tabs>
+        <w:ind w:left="1080"/>
+      </w:pPr>
+      <w:r>
+        <w:t xml:space="preserve">Suppose you have </w:t>
+      </w:r>
+      <w:r>
+        <w:t xml:space="preserve">2 </w:t>
+      </w:r>
+      <w:r>
+        <w:t xml:space="preserve">regression models, where </w:t>
+      </w:r>
+      <w:r>
+        <w:t xml:space="preserve">1 </w:t>
+      </w:r>
+      <w:r>
+        <w:t xml:space="preserve">(Model 0) </w:t>
+      </w:r>
+      <w:r>
+        <w:rPr>
+          <w:i/>
+        </w:rPr>
+        <w:t xml:space="preserve">contains a subset of the predictors from the other </w:t>
+      </w:r>
+      <w:r>
+        <w:t xml:space="preserve">(Model 1). </w:t>
+      </w:r>
+    </w:p>
+    <w:p>
+      <w:pPr>
+        <w:pStyle w:val="ListBullet"/>
+        <w:tabs>
+          <w:tab w:val="clear" w:pos="360"/>
+          <w:tab w:val="num" w:pos="1440"/>
+        </w:tabs>
+        <w:ind w:left="1440"/>
+      </w:pPr>
+      <w:r>
+        <w:t>i.e.</w:t>
       </w:r>
       <w:r>
         <w:t xml:space="preserve"> </w:t>
       </w:r>
       <w:r>
-        <w:t xml:space="preserve">+ </w:t>
-      </w:r>
-      <w:r>
-        <w:t xml:space="preserve">get a very similar output. </w:t>
-      </w:r>
-    </w:p>
-    <w:p>
-      <w:pPr>
-        <w:pStyle w:val="ListBullet"/>
-        <w:tabs>
-          <w:tab w:val="clear" w:pos="360"/>
-          <w:tab w:val="num" w:pos="1440"/>
-        </w:tabs>
-        <w:ind w:left="1440"/>
-      </w:pPr>
-      <w:r>
-        <w:t xml:space="preserve">If </w:t>
-      </w:r>
-      <w:r>
-        <w:t xml:space="preserve">using </w:t>
-      </w:r>
-      <w:r>
-        <w:t xml:space="preserve">1 </w:t>
-      </w:r>
-      <w:r>
-        <w:t>of these</w:t>
-      </w:r>
-      <w:r>
-        <w:t xml:space="preserve"> 2</w:t>
-      </w:r>
-      <w:r>
-        <w:t xml:space="preserve">, the empirical evidence suggests BIC </w:t>
-      </w:r>
-      <w:r>
-        <w:t xml:space="preserve">= </w:t>
-      </w:r>
-      <w:r>
-        <w:t>the better criterion of the</w:t>
-      </w:r>
-      <w:r>
-        <w:t xml:space="preserve"> 2</w:t>
+        <w:t xml:space="preserve">Model 1 contains all predictors included in Model 0, plus </w:t>
+      </w:r>
+      <w:r>
+        <w:t>1+ additional predictors</w:t>
+      </w:r>
+    </w:p>
+    <w:p>
+      <w:pPr>
+        <w:pStyle w:val="ListBullet"/>
+        <w:tabs>
+          <w:tab w:val="clear" w:pos="360"/>
+          <w:tab w:val="num" w:pos="1080"/>
+        </w:tabs>
+        <w:ind w:left="1080"/>
+      </w:pPr>
+      <w:r>
+        <w:t xml:space="preserve">When this happens, </w:t>
+      </w:r>
+      <w:r>
+        <w:t xml:space="preserve">we say </w:t>
+      </w:r>
+      <w:r>
+        <w:rPr>
+          <w:i/>
+        </w:rPr>
+        <w:t xml:space="preserve">Model 0 is </w:t>
+      </w:r>
+      <w:r>
+        <w:rPr>
+          <w:b/>
+          <w:i/>
+        </w:rPr>
+        <w:t>nested w/in</w:t>
+      </w:r>
+      <w:r>
+        <w:rPr>
+          <w:i/>
+        </w:rPr>
+        <w:t xml:space="preserve"> Model 1</w:t>
+      </w:r>
+      <w:r>
+        <w:t xml:space="preserve">, or </w:t>
+      </w:r>
+      <w:r>
+        <w:rPr>
+          <w:i/>
+        </w:rPr>
+        <w:t xml:space="preserve">Model 0 is a </w:t>
+      </w:r>
+      <w:proofErr w:type="spellStart"/>
+      <w:r>
+        <w:rPr>
+          <w:b/>
+          <w:i/>
+        </w:rPr>
+        <w:t>submodel</w:t>
+      </w:r>
+      <w:proofErr w:type="spellEnd"/>
+      <w:r>
+        <w:rPr>
+          <w:i/>
+        </w:rPr>
+        <w:t xml:space="preserve"> of Model 1</w:t>
       </w:r>
       <w:r>
         <w:t xml:space="preserve">. </w:t>
@@ -21132,102 +20613,27 @@
         <w:pStyle w:val="ListBullet"/>
         <w:tabs>
           <w:tab w:val="clear" w:pos="360"/>
-          <w:tab w:val="num" w:pos="1440"/>
-        </w:tabs>
-        <w:ind w:left="1440"/>
-      </w:pPr>
-      <w:r>
-        <w:t xml:space="preserve">In most simulation studies, </w:t>
-      </w:r>
-      <w:r>
-        <w:t>BIC does a much better job of selecting the correct model</w:t>
-      </w:r>
-    </w:p>
-    <w:p>
-      <w:pPr>
-        <w:pStyle w:val="ListBullet"/>
-        <w:tabs>
-          <w:tab w:val="clear" w:pos="360"/>
-          <w:tab w:val="num" w:pos="720"/>
-        </w:tabs>
-        <w:ind w:left="720"/>
-        <w:rPr>
-          <w:u w:val="single"/>
-        </w:rPr>
-      </w:pPr>
-      <w:r>
-        <w:rPr>
-          <w:u w:val="single"/>
-        </w:rPr>
-        <w:t>Hypothesis-</w:t>
-      </w:r>
-      <w:r>
-        <w:rPr>
-          <w:u w:val="single"/>
-        </w:rPr>
-        <w:t>testing framework</w:t>
-      </w:r>
-      <w:r>
-        <w:rPr>
-          <w:u w:val="single"/>
-        </w:rPr>
-        <w:t xml:space="preserve"> approach</w:t>
-      </w:r>
-    </w:p>
-    <w:p>
-      <w:pPr>
-        <w:pStyle w:val="ListBullet"/>
-        <w:tabs>
-          <w:tab w:val="clear" w:pos="360"/>
           <w:tab w:val="num" w:pos="1080"/>
         </w:tabs>
         <w:ind w:left="1080"/>
       </w:pPr>
       <w:r>
-        <w:t xml:space="preserve">Suppose you have </w:t>
-      </w:r>
-      <w:r>
-        <w:t xml:space="preserve">2 </w:t>
-      </w:r>
-      <w:r>
-        <w:t xml:space="preserve">regression models, where </w:t>
-      </w:r>
-      <w:r>
-        <w:t xml:space="preserve">1 </w:t>
-      </w:r>
-      <w:r>
-        <w:t xml:space="preserve">(Model 0) </w:t>
-      </w:r>
-      <w:r>
-        <w:rPr>
-          <w:i/>
-        </w:rPr>
-        <w:t xml:space="preserve">contains a subset of the predictors from the other </w:t>
-      </w:r>
-      <w:r>
-        <w:t xml:space="preserve">(Model 1). </w:t>
-      </w:r>
-    </w:p>
-    <w:p>
-      <w:pPr>
-        <w:pStyle w:val="ListBullet"/>
-        <w:tabs>
-          <w:tab w:val="clear" w:pos="360"/>
-          <w:tab w:val="num" w:pos="1440"/>
-        </w:tabs>
-        <w:ind w:left="1440"/>
-      </w:pPr>
-      <w:r>
-        <w:t>i.e.</w:t>
-      </w:r>
-      <w:r>
-        <w:t xml:space="preserve"> </w:t>
-      </w:r>
-      <w:r>
-        <w:t xml:space="preserve">Model 1 contains all predictors included in Model 0, plus </w:t>
-      </w:r>
-      <w:r>
-        <w:t>1+ additional predictors</w:t>
+        <w:t xml:space="preserve">Regardless, </w:t>
+      </w:r>
+      <w:r>
+        <w:t xml:space="preserve">what this means is </w:t>
+      </w:r>
+      <w:r>
+        <w:t>to think of Model 0 as the</w:t>
+      </w:r>
+      <w:r>
+        <w:t xml:space="preserve"> null + Model 1 as </w:t>
+      </w:r>
+      <w:r>
+        <w:t xml:space="preserve">the </w:t>
+      </w:r>
+      <w:r>
+        <w:t>alternative</w:t>
       </w:r>
     </w:p>
     <w:p>
@@ -21240,111 +20646,13 @@
         <w:ind w:left="1080"/>
       </w:pPr>
       <w:r>
-        <w:t xml:space="preserve">When this happens, </w:t>
-      </w:r>
-      <w:r>
-        <w:t xml:space="preserve">we say </w:t>
-      </w:r>
-      <w:r>
-        <w:rPr>
-          <w:i/>
-        </w:rPr>
-        <w:t xml:space="preserve">Model 0 is </w:t>
-      </w:r>
-      <w:r>
-        <w:rPr>
-          <w:b/>
-          <w:i/>
-        </w:rPr>
-        <w:t>nested w/in</w:t>
-      </w:r>
-      <w:r>
-        <w:rPr>
-          <w:i/>
-        </w:rPr>
-        <w:t xml:space="preserve"> Model 1</w:t>
-      </w:r>
-      <w:r>
-        <w:t xml:space="preserve">, or </w:t>
-      </w:r>
-      <w:r>
-        <w:rPr>
-          <w:i/>
-        </w:rPr>
-        <w:t xml:space="preserve">Model 0 is a </w:t>
-      </w:r>
-      <w:proofErr w:type="spellStart"/>
-      <w:r>
-        <w:rPr>
-          <w:b/>
-          <w:i/>
-        </w:rPr>
-        <w:t>submodel</w:t>
-      </w:r>
-      <w:proofErr w:type="spellEnd"/>
-      <w:r>
-        <w:rPr>
-          <w:i/>
-        </w:rPr>
-        <w:t xml:space="preserve"> of Model 1</w:t>
-      </w:r>
-      <w:r>
-        <w:t xml:space="preserve">. </w:t>
-      </w:r>
-    </w:p>
-    <w:p>
-      <w:pPr>
-        <w:pStyle w:val="ListBullet"/>
-        <w:tabs>
-          <w:tab w:val="clear" w:pos="360"/>
-          <w:tab w:val="num" w:pos="1080"/>
-        </w:tabs>
-        <w:ind w:left="1080"/>
-      </w:pPr>
-      <w:r>
-        <w:t xml:space="preserve">Regardless, </w:t>
-      </w:r>
-      <w:r>
-        <w:t xml:space="preserve">what this means is </w:t>
-      </w:r>
-      <w:r>
-        <w:t>to think of Model 0 as the</w:t>
-      </w:r>
-      <w:r>
-        <w:t xml:space="preserve"> null + Model 1 as </w:t>
-      </w:r>
-      <w:r>
-        <w:t xml:space="preserve">the </w:t>
-      </w:r>
-      <w:r>
-        <w:t>alternative</w:t>
-      </w:r>
-    </w:p>
-    <w:p>
-      <w:pPr>
-        <w:pStyle w:val="ListBullet"/>
-        <w:tabs>
-          <w:tab w:val="clear" w:pos="360"/>
-          <w:tab w:val="num" w:pos="1080"/>
-        </w:tabs>
-        <w:ind w:left="1080"/>
-      </w:pPr>
-      <w:r>
         <w:t>Can construct an F-</w:t>
       </w:r>
       <w:r>
-        <w:t xml:space="preserve">test for this in a </w:t>
-      </w:r>
-      <w:proofErr w:type="gramStart"/>
-      <w:r>
-        <w:t>fairly</w:t>
-      </w:r>
-      <w:r>
-        <w:t xml:space="preserve"> straightforward</w:t>
-      </w:r>
-      <w:proofErr w:type="gramEnd"/>
-      <w:r>
-        <w:t xml:space="preserve"> fashion </w:t>
+        <w:t>test for this in a fairly</w:t>
+      </w:r>
+      <w:r>
+        <w:t xml:space="preserve"> straightforward fashion </w:t>
       </w:r>
       <w:r>
         <w:sym w:font="Wingdings" w:char="F0E0"/>
@@ -21499,14 +20807,12 @@
       <w:r>
         <w:t xml:space="preserve">he </w:t>
       </w:r>
-      <w:proofErr w:type="spellStart"/>
       <w:r>
         <w:rPr>
           <w:b/>
         </w:rPr>
         <w:t>dF</w:t>
       </w:r>
-      <w:proofErr w:type="spellEnd"/>
       <w:r>
         <w:t xml:space="preserve"> = k + N - p - 1</w:t>
       </w:r>
@@ -21573,15 +20879,7 @@
         <w:ind w:left="1800"/>
       </w:pPr>
       <w:r>
-        <w:t xml:space="preserve">Can construct hypothesis tests for </w:t>
-      </w:r>
-      <w:proofErr w:type="gramStart"/>
-      <w:r>
-        <w:t>those kind of constraints</w:t>
-      </w:r>
-      <w:proofErr w:type="gramEnd"/>
-      <w:r>
-        <w:t xml:space="preserve"> </w:t>
+        <w:t xml:space="preserve">Can construct hypothesis tests for those kind of constraints </w:t>
       </w:r>
       <w:r>
         <w:t>as well</w:t>
@@ -21624,24 +20922,13 @@
         <w:t xml:space="preserve">2 SSres </w:t>
       </w:r>
       <w:r>
-        <w:t xml:space="preserve">values as a sum of </w:t>
-      </w:r>
-      <w:proofErr w:type="gramStart"/>
-      <w:r>
-        <w:t xml:space="preserve">squares </w:t>
+        <w:t xml:space="preserve">values as a sum of squares </w:t>
       </w:r>
       <w:r>
         <w:rPr>
           <w:i/>
         </w:rPr>
-        <w:t>in its own right</w:t>
-      </w:r>
-      <w:proofErr w:type="gramEnd"/>
-      <w:r>
-        <w:rPr>
-          <w:i/>
-        </w:rPr>
-        <w:t>.</w:t>
+        <w:t>in its own right.</w:t>
       </w:r>
       <w:r>
         <w:t xml:space="preserve"> That is: </w:t>
@@ -21791,15 +21078,7 @@
         <w:ind w:left="1440"/>
       </w:pPr>
       <w:r>
-        <w:t xml:space="preserve">where </w:t>
-      </w:r>
-      <w:proofErr w:type="gramStart"/>
-      <w:r>
-        <w:t>ˆy(</w:t>
-      </w:r>
-      <w:proofErr w:type="gramEnd"/>
-      <w:r>
-        <w:t>0)</w:t>
+        <w:t>where ˆy(0)</w:t>
       </w:r>
       <w:proofErr w:type="spellStart"/>
       <w:r>
@@ -21891,17 +21170,12 @@
         <w:t xml:space="preserve">Can do it in R w/ </w:t>
       </w:r>
       <w:proofErr w:type="spellStart"/>
-      <w:proofErr w:type="gramStart"/>
       <w:r>
         <w:t>anova</w:t>
       </w:r>
       <w:proofErr w:type="spellEnd"/>
       <w:r>
-        <w:t>(</w:t>
-      </w:r>
-      <w:proofErr w:type="gramEnd"/>
-      <w:r>
-        <w:t>)</w:t>
+        <w:t>()</w:t>
       </w:r>
       <w:r>
         <w:t xml:space="preserve"> </w:t>
@@ -22098,8 +21372,6 @@
         </w:rPr>
         <w:t>hierarchical regression</w:t>
       </w:r>
-      <w:bookmarkStart w:id="0" w:name="_GoBack"/>
-      <w:bookmarkEnd w:id="0"/>
     </w:p>
     <w:sectPr>
       <w:pgSz w:w="12240" w:h="15840"/>
@@ -22112,7 +21384,7 @@
 </file>
 
 <file path=word/numbering.xml><?xml version="1.0" encoding="utf-8"?>
-<w:numbering xmlns:wpc="http://schemas.microsoft.com/office/word/2010/wordprocessingCanvas" xmlns:cx="http://schemas.microsoft.com/office/drawing/2014/chartex" xmlns:cx1="http://schemas.microsoft.com/office/drawing/2015/9/8/chartex" xmlns:cx2="http://schemas.microsoft.com/office/drawing/2015/10/21/chartex" xmlns:cx3="http://schemas.microsoft.com/office/drawing/2016/5/9/chartex" xmlns:cx4="http://schemas.microsoft.com/office/drawing/2016/5/10/chartex" xmlns:cx5="http://schemas.microsoft.com/office/drawing/2016/5/11/chartex" xmlns:cx6="http://schemas.microsoft.com/office/drawing/2016/5/12/chartex" xmlns:cx7="http://schemas.microsoft.com/office/drawing/2016/5/13/chartex" xmlns:cx8="http://schemas.microsoft.com/office/drawing/2016/5/14/chartex" xmlns:mc="http://schemas.openxmlformats.org/markup-compatibility/2006" xmlns:aink="http://schemas.microsoft.com/office/drawing/2016/ink" xmlns:am3d="http://schemas.microsoft.com/office/drawing/2017/model3d" xmlns:o="urn:schemas-microsoft-com:office:office" xmlns:r="http://schemas.openxmlformats.org/officeDocument/2006/relationships" xmlns:m="http://schemas.openxmlformats.org/officeDocument/2006/math" xmlns:v="urn:schemas-microsoft-com:vml" xmlns:wp14="http://schemas.microsoft.com/office/word/2010/wordprocessingDrawing" xmlns:wp="http://schemas.openxmlformats.org/drawingml/2006/wordprocessingDrawing" xmlns:w10="urn:schemas-microsoft-com:office:word" xmlns:w="http://schemas.openxmlformats.org/wordprocessingml/2006/main" xmlns:w14="http://schemas.microsoft.com/office/word/2010/wordml" xmlns:w15="http://schemas.microsoft.com/office/word/2012/wordml" xmlns:w16cid="http://schemas.microsoft.com/office/word/2016/wordml/cid" xmlns:w16se="http://schemas.microsoft.com/office/word/2015/wordml/symex" xmlns:wpg="http://schemas.microsoft.com/office/word/2010/wordprocessingGroup" xmlns:wpi="http://schemas.microsoft.com/office/word/2010/wordprocessingInk" xmlns:wne="http://schemas.microsoft.com/office/word/2006/wordml" xmlns:wps="http://schemas.microsoft.com/office/word/2010/wordprocessingShape" mc:Ignorable="w14 w15 w16se w16cid wp14">
+<w:numbering xmlns:wpc="http://schemas.microsoft.com/office/word/2010/wordprocessingCanvas" xmlns:mc="http://schemas.openxmlformats.org/markup-compatibility/2006" xmlns:o="urn:schemas-microsoft-com:office:office" xmlns:r="http://schemas.openxmlformats.org/officeDocument/2006/relationships" xmlns:m="http://schemas.openxmlformats.org/officeDocument/2006/math" xmlns:v="urn:schemas-microsoft-com:vml" xmlns:wp14="http://schemas.microsoft.com/office/word/2010/wordprocessingDrawing" xmlns:wp="http://schemas.openxmlformats.org/drawingml/2006/wordprocessingDrawing" xmlns:w10="urn:schemas-microsoft-com:office:word" xmlns:w="http://schemas.openxmlformats.org/wordprocessingml/2006/main" xmlns:w14="http://schemas.microsoft.com/office/word/2010/wordml" xmlns:w15="http://schemas.microsoft.com/office/word/2012/wordml" xmlns:wpg="http://schemas.microsoft.com/office/word/2010/wordprocessingGroup" xmlns:wpi="http://schemas.microsoft.com/office/word/2010/wordprocessingInk" xmlns:wne="http://schemas.microsoft.com/office/word/2006/wordml" xmlns:wps="http://schemas.microsoft.com/office/word/2010/wordprocessingShape" mc:Ignorable="w14 w15 wp14">
   <w:abstractNum w:abstractNumId="0" w15:restartNumberingAfterBreak="0">
     <w:nsid w:val="FFFFFF89"/>
     <w:multiLevelType w:val="singleLevel"/>
@@ -22142,7 +21414,7 @@
 </file>
 
 <file path=word/styles.xml><?xml version="1.0" encoding="utf-8"?>
-<w:styles xmlns:mc="http://schemas.openxmlformats.org/markup-compatibility/2006" xmlns:r="http://schemas.openxmlformats.org/officeDocument/2006/relationships" xmlns:w="http://schemas.openxmlformats.org/wordprocessingml/2006/main" xmlns:w14="http://schemas.microsoft.com/office/word/2010/wordml" xmlns:w15="http://schemas.microsoft.com/office/word/2012/wordml" xmlns:w16cid="http://schemas.microsoft.com/office/word/2016/wordml/cid" xmlns:w16se="http://schemas.microsoft.com/office/word/2015/wordml/symex" mc:Ignorable="w14 w15 w16se w16cid">
+<w:styles xmlns:mc="http://schemas.openxmlformats.org/markup-compatibility/2006" xmlns:r="http://schemas.openxmlformats.org/officeDocument/2006/relationships" xmlns:w="http://schemas.openxmlformats.org/wordprocessingml/2006/main" xmlns:w14="http://schemas.microsoft.com/office/word/2010/wordml" xmlns:w15="http://schemas.microsoft.com/office/word/2012/wordml" mc:Ignorable="w14 w15">
   <w:docDefaults>
     <w:rPrDefault>
       <w:rPr>
@@ -22158,7 +21430,7 @@
       </w:pPr>
     </w:pPrDefault>
   </w:docDefaults>
-  <w:latentStyles w:defLockedState="0" w:defUIPriority="99" w:defSemiHidden="0" w:defUnhideWhenUsed="0" w:defQFormat="0" w:count="375">
+  <w:latentStyles w:defLockedState="0" w:defUIPriority="99" w:defSemiHidden="0" w:defUnhideWhenUsed="0" w:defQFormat="0" w:count="371">
     <w:lsdException w:name="Normal" w:uiPriority="0" w:qFormat="1"/>
     <w:lsdException w:name="heading 1" w:uiPriority="9" w:qFormat="1"/>
     <w:lsdException w:name="heading 2" w:semiHidden="1" w:uiPriority="9" w:unhideWhenUsed="1" w:qFormat="1"/>
@@ -22530,10 +21802,6 @@
     <w:lsdException w:name="List Table 5 Dark Accent 6" w:uiPriority="50"/>
     <w:lsdException w:name="List Table 6 Colorful Accent 6" w:uiPriority="51"/>
     <w:lsdException w:name="List Table 7 Colorful Accent 6" w:uiPriority="52"/>
-    <w:lsdException w:name="Mention" w:semiHidden="1" w:unhideWhenUsed="1"/>
-    <w:lsdException w:name="Smart Hyperlink" w:semiHidden="1" w:unhideWhenUsed="1"/>
-    <w:lsdException w:name="Hashtag" w:semiHidden="1" w:unhideWhenUsed="1"/>
-    <w:lsdException w:name="Unresolved Mention" w:semiHidden="1" w:unhideWhenUsed="1"/>
   </w:latentStyles>
   <w:style w:type="paragraph" w:default="1" w:styleId="Normal">
     <w:name w:val="Normal"/>

</xml_diff>